<commit_message>
hard sk cv up
</commit_message>
<xml_diff>
--- a/docs/pakin_igor_cv.docx
+++ b/docs/pakin_igor_cv.docx
@@ -1958,6 +1958,7 @@
               <w:bottom w:val="nil"/>
               <w:right w:val="nil"/>
             </w:tcBorders>
+            <w:shd w:val="clear" w:color="auto" w:fill="auto"/>
             <w:hideMark/>
           </w:tcPr>
           <w:p>
@@ -4443,7 +4444,7 @@
           <w:p>
             <w:pPr>
               <w:pStyle w:val="bulletedlist"/>
-              <w:spacing w:after="40"/>
+              <w:spacing w:before="0" w:after="0"/>
             </w:pPr>
             <w:r>
               <w:t>Python, SQL, HTML</w:t>
@@ -4452,7 +4453,7 @@
           <w:p>
             <w:pPr>
               <w:pStyle w:val="bulletedlist"/>
-              <w:spacing w:after="40"/>
+              <w:spacing w:before="0" w:after="0"/>
               <w:rPr>
                 <w:lang w:val="en-US"/>
               </w:rPr>
@@ -4461,13 +4462,43 @@
               <w:rPr>
                 <w:lang w:val="en-US"/>
               </w:rPr>
+              <w:t>Jupyter Notebook, Yandex DataSphere</w:t>
+            </w:r>
+          </w:p>
+          <w:p>
+            <w:pPr>
+              <w:pStyle w:val="bulletedlist"/>
+              <w:spacing w:before="0" w:after="0"/>
+              <w:rPr>
+                <w:lang w:val="en-US"/>
+              </w:rPr>
+            </w:pPr>
+            <w:r>
+              <w:rPr>
+                <w:lang w:val="en-US"/>
+              </w:rPr>
+              <w:t>PyCharm, Visual Studio Code, GitHub Desktop, Git Bash, Command Prompt</w:t>
+            </w:r>
+          </w:p>
+          <w:p>
+            <w:pPr>
+              <w:pStyle w:val="bulletedlist"/>
+              <w:spacing w:before="0" w:after="0"/>
+              <w:rPr>
+                <w:lang w:val="en-US"/>
+              </w:rPr>
+            </w:pPr>
+            <w:r>
+              <w:rPr>
+                <w:lang w:val="en-US"/>
+              </w:rPr>
               <w:t>Google Analytics, Яндекс.Метрика, сall-tracking</w:t>
             </w:r>
           </w:p>
           <w:p>
             <w:pPr>
               <w:pStyle w:val="bulletedlist"/>
-              <w:spacing w:after="40"/>
+              <w:spacing w:before="0" w:after="0"/>
               <w:rPr>
                 <w:lang w:val="en-US"/>
               </w:rPr>
@@ -4482,7 +4513,7 @@
           <w:p>
             <w:pPr>
               <w:pStyle w:val="bulletedlist"/>
-              <w:spacing w:after="40"/>
+              <w:spacing w:before="0" w:after="0"/>
               <w:rPr>
                 <w:lang w:val="en-US"/>
               </w:rPr>
@@ -4491,28 +4522,46 @@
               <w:rPr>
                 <w:lang w:val="en-US"/>
               </w:rPr>
-              <w:t>MS Excel expert, Google Sheets, Google Data Studio, Power BI, Yandex DataLens</w:t>
-            </w:r>
-          </w:p>
-          <w:p>
-            <w:pPr>
-              <w:pStyle w:val="bulletedlist"/>
-              <w:spacing w:after="40"/>
+              <w:t>Google Sheets, Google Data Studio,</w:t>
+            </w:r>
+            <w:r>
               <w:rPr>
                 <w:lang w:val="en-US"/>
               </w:rPr>
-            </w:pPr>
+              <w:t xml:space="preserve"> </w:t>
+            </w:r>
             <w:r>
               <w:rPr>
                 <w:lang w:val="en-US"/>
               </w:rPr>
+              <w:t>MS Excel,</w:t>
+            </w:r>
+            <w:r>
+              <w:rPr>
+                <w:lang w:val="en-US"/>
+              </w:rPr>
+              <w:t xml:space="preserve"> Power BI, Yandex DataLens</w:t>
+            </w:r>
+          </w:p>
+          <w:p>
+            <w:pPr>
+              <w:pStyle w:val="bulletedlist"/>
+              <w:spacing w:before="0" w:after="0"/>
+              <w:rPr>
+                <w:lang w:val="en-US"/>
+              </w:rPr>
+            </w:pPr>
+            <w:r>
+              <w:rPr>
+                <w:lang w:val="en-US"/>
+              </w:rPr>
               <w:t>MS Access, ClickHouse</w:t>
             </w:r>
           </w:p>
           <w:p>
             <w:pPr>
               <w:pStyle w:val="bulletedlist"/>
-              <w:spacing w:after="40"/>
+              <w:spacing w:before="0" w:after="0"/>
               <w:rPr>
                 <w:lang w:val="en-US"/>
               </w:rPr>
@@ -4527,7 +4576,7 @@
           <w:p>
             <w:pPr>
               <w:pStyle w:val="bulletedlist"/>
-              <w:spacing w:after="40"/>
+              <w:spacing w:before="0" w:after="0"/>
               <w:rPr>
                 <w:lang w:val="en-US"/>
               </w:rPr>
@@ -4542,7 +4591,7 @@
           <w:p>
             <w:pPr>
               <w:pStyle w:val="bulletedlist"/>
-              <w:spacing w:after="40"/>
+              <w:spacing w:before="0" w:after="0"/>
               <w:rPr>
                 <w:lang w:val="en-US"/>
               </w:rPr>
@@ -4557,22 +4606,35 @@
           <w:p>
             <w:pPr>
               <w:pStyle w:val="bulletedlist"/>
-              <w:spacing w:after="40"/>
+              <w:numPr>
+                <w:ilvl w:val="0"/>
+                <w:numId w:val="0"/>
+              </w:numPr>
+              <w:spacing w:before="0" w:after="0"/>
               <w:rPr>
                 <w:lang w:val="en-US"/>
               </w:rPr>
             </w:pPr>
-            <w:r>
+          </w:p>
+          <w:p>
+            <w:pPr>
+              <w:pStyle w:val="bulletedlist"/>
+              <w:spacing w:before="0" w:after="0"/>
               <w:rPr>
                 <w:lang w:val="en-US"/>
               </w:rPr>
+            </w:pPr>
+            <w:r>
+              <w:rPr>
+                <w:lang w:val="en-US"/>
+              </w:rPr>
               <w:t xml:space="preserve">GitHub, TFS (Azure DevOps) </w:t>
             </w:r>
           </w:p>
           <w:p>
             <w:pPr>
               <w:pStyle w:val="bulletedlist"/>
-              <w:spacing w:after="40"/>
+              <w:spacing w:before="0" w:after="0"/>
               <w:rPr>
                 <w:lang w:val="en-US"/>
               </w:rPr>
@@ -4581,13 +4643,13 @@
               <w:rPr>
                 <w:lang w:val="en-US"/>
               </w:rPr>
-              <w:t>IPython - Jupyter Notebook, Yandex DataSphere</w:t>
-            </w:r>
-          </w:p>
-          <w:p>
-            <w:pPr>
-              <w:pStyle w:val="bulletedlist"/>
-              <w:spacing w:after="40"/>
+              <w:t>MS Visio, Lucidchart.com, Visual Paradigm, Enterprise Architect</w:t>
+            </w:r>
+          </w:p>
+          <w:p>
+            <w:pPr>
+              <w:pStyle w:val="bulletedlist"/>
+              <w:spacing w:before="0" w:after="0"/>
               <w:rPr>
                 <w:lang w:val="en-US"/>
               </w:rPr>
@@ -4596,14 +4658,107 @@
               <w:rPr>
                 <w:lang w:val="en-US"/>
               </w:rPr>
-              <w:t>PyCharm, Visual Studio Code, GitHub Desktop, Git Bash, Command Prompt</w:t>
-            </w:r>
+              <w:t>miro.com, mural.co, jamboard</w:t>
+            </w:r>
+          </w:p>
+          <w:p>
+            <w:pPr>
+              <w:pStyle w:val="bulletedlist"/>
+              <w:spacing w:before="0" w:after="0"/>
+              <w:rPr>
+                <w:lang w:val="en-US"/>
+              </w:rPr>
+            </w:pPr>
+            <w:r>
+              <w:rPr>
+                <w:lang w:val="en-US"/>
+              </w:rPr>
+              <w:t>Яндекс.Трекер, Jira, TickTick, kaiten.io, Trello</w:t>
+            </w:r>
+            <w:r>
+              <w:rPr>
+                <w:lang w:val="en-US"/>
+              </w:rPr>
+              <w:t xml:space="preserve">, </w:t>
+            </w:r>
+            <w:r>
+              <w:rPr>
+                <w:lang w:val="en-US"/>
+              </w:rPr>
+              <w:t>Slack</w:t>
+            </w:r>
+          </w:p>
+          <w:p>
+            <w:pPr>
+              <w:pStyle w:val="bulletedlist"/>
+              <w:spacing w:before="0" w:after="0"/>
+              <w:rPr>
+                <w:lang w:val="en-US"/>
+              </w:rPr>
+            </w:pPr>
+            <w:r>
+              <w:rPr>
+                <w:lang w:val="en-US"/>
+              </w:rPr>
+              <w:t>MS OneNote, Confluence, notion.so</w:t>
+            </w:r>
+          </w:p>
+          <w:p>
+            <w:pPr>
+              <w:pStyle w:val="bulletedlist"/>
+              <w:spacing w:before="0" w:after="0"/>
+              <w:rPr>
+                <w:lang w:val="en-US"/>
+              </w:rPr>
+            </w:pPr>
+            <w:r>
+              <w:rPr>
+                <w:lang w:val="en-US"/>
+              </w:rPr>
+              <w:t>Waterfall, Agile (Scrum, Kanban), RUP, RAD</w:t>
+            </w:r>
+          </w:p>
+          <w:p>
+            <w:pPr>
+              <w:pStyle w:val="bulletedlist"/>
+              <w:spacing w:before="0" w:after="0"/>
+              <w:rPr>
+                <w:lang w:val="en-US"/>
+              </w:rPr>
+            </w:pPr>
+            <w:r>
+              <w:rPr>
+                <w:lang w:val="en-US"/>
+              </w:rPr>
+              <w:t>MS Excel, MS Project</w:t>
+            </w:r>
+          </w:p>
+          <w:p>
+            <w:pPr>
+              <w:pStyle w:val="bulletedlist"/>
+              <w:numPr>
+                <w:ilvl w:val="0"/>
+                <w:numId w:val="0"/>
+              </w:numPr>
+              <w:spacing w:before="0" w:after="0"/>
+              <w:rPr>
+                <w:lang w:val="en-US"/>
+              </w:rPr>
+            </w:pPr>
           </w:p>
           <w:p>
             <w:pPr>
               <w:pStyle w:val="a3"/>
-            </w:pPr>
-            <w:r>
+              <w:rPr>
+                <w:b w:val="0"/>
+                <w:bCs/>
+              </w:rPr>
+            </w:pPr>
+            <w:r>
+              <w:rPr>
+                <w:b w:val="0"/>
+                <w:bCs/>
+              </w:rPr>
               <w:t>Сертификаты:</w:t>
             </w:r>
           </w:p>
@@ -4840,7 +4995,7 @@
               <w:rPr>
                 <w:lang w:val="ru-RU"/>
               </w:rPr>
-              <w:t xml:space="preserve">Асхат Уразбаев (вполне себе и даже очень известен в ИТ, и не только, кругах / </w:t>
+              <w:t>Асхат Уразбаев (</w:t>
             </w:r>
             <w:r>
               <w:t>https</w:t>
@@ -4949,7 +5104,25 @@
               <w:rPr>
                 <w:lang w:val="ru-RU"/>
               </w:rPr>
-              <w:t>Вадим Малыч (Заместитель директора по образовательным проектам)</w:t>
+              <w:t>Вадим Малыч (Заместитель директора по образовательным проектам</w:t>
+            </w:r>
+            <w:r>
+              <w:rPr>
+                <w:lang w:val="ru-RU"/>
+              </w:rPr>
+              <w:t xml:space="preserve">, </w:t>
+            </w:r>
+            <w:r>
+              <w:rPr>
+                <w:lang w:val="ru-RU"/>
+              </w:rPr>
+              <w:t>https://www.facebook.com/v.malych</w:t>
+            </w:r>
+            <w:r>
+              <w:rPr>
+                <w:lang w:val="ru-RU"/>
+              </w:rPr>
+              <w:t>)</w:t>
             </w:r>
           </w:p>
           <w:p>

</xml_diff>

<commit_message>
ods & PC up
</commit_message>
<xml_diff>
--- a/docs/pakin_igor_cv.docx
+++ b/docs/pakin_igor_cv.docx
@@ -94,6 +94,7 @@
                 </w:rPr>
                 <w:t>@</w:t>
               </w:r>
+              <w:proofErr w:type="spellStart"/>
               <w:r>
                 <w:rPr>
                   <w:rStyle w:val="a7"/>
@@ -101,6 +102,7 @@
                 </w:rPr>
                 <w:t>PakinIgor</w:t>
               </w:r>
+              <w:proofErr w:type="spellEnd"/>
             </w:hyperlink>
             <w:r>
               <w:rPr>
@@ -207,8 +209,16 @@
               <w:rPr>
                 <w:rFonts w:cs="Tahoma"/>
               </w:rPr>
-              <w:t xml:space="preserve"> &lt;- профили, соц.сети</w:t>
-            </w:r>
+              <w:t xml:space="preserve"> &lt;- профили, </w:t>
+            </w:r>
+            <w:proofErr w:type="spellStart"/>
+            <w:r>
+              <w:rPr>
+                <w:rFonts w:cs="Tahoma"/>
+              </w:rPr>
+              <w:t>соц.сети</w:t>
+            </w:r>
+            <w:proofErr w:type="spellEnd"/>
           </w:p>
         </w:tc>
       </w:tr>
@@ -248,7 +258,7 @@
       </w:tr>
       <w:tr>
         <w:trPr>
-          <w:trHeight w:val="224"/>
+          <w:trHeight w:val="216"/>
         </w:trPr>
         <w:tc>
           <w:tcPr>
@@ -529,6 +539,7 @@
             <w:r>
               <w:t xml:space="preserve"> </w:t>
             </w:r>
+            <w:proofErr w:type="spellStart"/>
             <w:r>
               <w:t>б</w:t>
             </w:r>
@@ -538,12 +549,14 @@
             <w:r>
               <w:t>клога</w:t>
             </w:r>
+            <w:proofErr w:type="spellEnd"/>
             <w:r>
               <w:t xml:space="preserve"> и</w:t>
             </w:r>
             <w:r>
               <w:t xml:space="preserve"> </w:t>
             </w:r>
+            <w:proofErr w:type="spellStart"/>
             <w:r>
               <w:t>приорит</w:t>
             </w:r>
@@ -553,6 +566,7 @@
             <w:r>
               <w:t>зация</w:t>
             </w:r>
+            <w:proofErr w:type="spellEnd"/>
             <w:r>
               <w:t>)</w:t>
             </w:r>
@@ -1149,6 +1163,7 @@
                 <w:lang w:val="ru-RU"/>
               </w:rPr>
             </w:pPr>
+            <w:proofErr w:type="spellStart"/>
             <w:r>
               <w:rPr>
                 <w:rFonts w:cs="Tahoma"/>
@@ -1156,6 +1171,7 @@
               </w:rPr>
               <w:t>ScrumTrek</w:t>
             </w:r>
+            <w:proofErr w:type="spellEnd"/>
             <w:r>
               <w:rPr>
                 <w:rFonts w:cs="Tahoma"/>
@@ -1164,6 +1180,7 @@
               </w:rPr>
               <w:t xml:space="preserve">, </w:t>
             </w:r>
+            <w:proofErr w:type="spellStart"/>
             <w:r>
               <w:rPr>
                 <w:rFonts w:cs="Tahoma"/>
@@ -1171,6 +1188,7 @@
               </w:rPr>
               <w:t>LeanDS</w:t>
             </w:r>
+            <w:proofErr w:type="spellEnd"/>
           </w:p>
           <w:p>
             <w:pPr>
@@ -1406,12 +1424,14 @@
                 <w:lang w:val="ru-RU" w:eastAsia="ru-RU" w:bidi="ru-RU"/>
               </w:rPr>
             </w:pPr>
+            <w:proofErr w:type="spellStart"/>
             <w:r>
               <w:rPr>
                 <w:lang w:eastAsia="ru-RU" w:bidi="ru-RU"/>
               </w:rPr>
               <w:t>TEGoVA</w:t>
             </w:r>
+            <w:proofErr w:type="spellEnd"/>
           </w:p>
           <w:p>
             <w:pPr>
@@ -1495,6 +1515,7 @@
               </w:rPr>
               <w:t xml:space="preserve">), </w:t>
             </w:r>
+            <w:proofErr w:type="spellStart"/>
             <w:r>
               <w:rPr>
                 <w:b w:val="0"/>
@@ -1503,6 +1524,7 @@
               </w:rPr>
               <w:t>TEGoVA</w:t>
             </w:r>
+            <w:proofErr w:type="spellEnd"/>
           </w:p>
         </w:tc>
         <w:tc>
@@ -1742,6 +1764,7 @@
                 <w:lang w:val="ru-RU"/>
               </w:rPr>
             </w:pPr>
+            <w:proofErr w:type="spellStart"/>
             <w:r>
               <w:rPr>
                 <w:rFonts w:cs="Tahoma"/>
@@ -1749,7 +1772,37 @@
                 <w:bCs/>
                 <w:lang w:val="ru-RU"/>
               </w:rPr>
-              <w:t>Product Camp,</w:t>
+              <w:t>Product</w:t>
+            </w:r>
+            <w:proofErr w:type="spellEnd"/>
+            <w:r>
+              <w:rPr>
+                <w:rFonts w:cs="Tahoma"/>
+                <w:b/>
+                <w:bCs/>
+                <w:lang w:val="ru-RU"/>
+              </w:rPr>
+              <w:t xml:space="preserve"> </w:t>
+            </w:r>
+            <w:proofErr w:type="spellStart"/>
+            <w:r>
+              <w:rPr>
+                <w:rFonts w:cs="Tahoma"/>
+                <w:b/>
+                <w:bCs/>
+                <w:lang w:val="ru-RU"/>
+              </w:rPr>
+              <w:t>Camp</w:t>
+            </w:r>
+            <w:proofErr w:type="spellEnd"/>
+            <w:r>
+              <w:rPr>
+                <w:rFonts w:cs="Tahoma"/>
+                <w:b/>
+                <w:bCs/>
+                <w:lang w:val="ru-RU"/>
+              </w:rPr>
+              <w:t>,</w:t>
             </w:r>
           </w:p>
           <w:p>
@@ -1962,12 +2015,28 @@
                 <w:lang w:val="ru-RU" w:eastAsia="ru-RU" w:bidi="ru-RU"/>
               </w:rPr>
             </w:pPr>
+            <w:proofErr w:type="spellStart"/>
             <w:r>
               <w:rPr>
                 <w:lang w:val="ru-RU" w:eastAsia="ru-RU" w:bidi="ru-RU"/>
               </w:rPr>
-              <w:t>Product Manager</w:t>
-            </w:r>
+              <w:t>Product</w:t>
+            </w:r>
+            <w:proofErr w:type="spellEnd"/>
+            <w:r>
+              <w:rPr>
+                <w:lang w:val="ru-RU" w:eastAsia="ru-RU" w:bidi="ru-RU"/>
+              </w:rPr>
+              <w:t xml:space="preserve"> </w:t>
+            </w:r>
+            <w:proofErr w:type="spellStart"/>
+            <w:r>
+              <w:rPr>
+                <w:lang w:val="ru-RU" w:eastAsia="ru-RU" w:bidi="ru-RU"/>
+              </w:rPr>
+              <w:t>Manager</w:t>
+            </w:r>
+            <w:proofErr w:type="spellEnd"/>
           </w:p>
           <w:p>
             <w:pPr>
@@ -2130,18 +2199,19 @@
                 <w:i w:val="0"/>
                 <w:iCs/>
               </w:rPr>
-              <w:t>В составе корос-функциональных команд участвую в ряде проектов по разработке продуктов на базе AI/DS-технологий для промышленных решений.</w:t>
-            </w:r>
-          </w:p>
-          <w:p>
-            <w:pPr>
+              <w:t xml:space="preserve">В составе </w:t>
+            </w:r>
+            <w:proofErr w:type="spellStart"/>
+            <w:r>
               <w:rPr>
                 <w:rStyle w:val="LocationChar"/>
                 <w:rFonts w:cs="Times New Roman"/>
                 <w:i w:val="0"/>
                 <w:iCs/>
               </w:rPr>
-            </w:pPr>
+              <w:t>корос</w:t>
+            </w:r>
+            <w:proofErr w:type="spellEnd"/>
             <w:r>
               <w:rPr>
                 <w:rStyle w:val="LocationChar"/>
@@ -2149,7 +2219,66 @@
                 <w:i w:val="0"/>
                 <w:iCs/>
               </w:rPr>
-              <w:t>Роль на проектах: Product Manager. Консультирование в части стратегии формирования продуктов. В том числе в части архитектуры решения</w:t>
+              <w:t>-функциональных команд участвую в ряде проектов по разработке продуктов на базе AI/DS-технологий для промышленных решений.</w:t>
+            </w:r>
+          </w:p>
+          <w:p>
+            <w:pPr>
+              <w:rPr>
+                <w:rStyle w:val="LocationChar"/>
+                <w:rFonts w:cs="Times New Roman"/>
+                <w:i w:val="0"/>
+                <w:iCs/>
+              </w:rPr>
+            </w:pPr>
+            <w:r>
+              <w:rPr>
+                <w:rStyle w:val="LocationChar"/>
+                <w:rFonts w:cs="Times New Roman"/>
+                <w:i w:val="0"/>
+                <w:iCs/>
+              </w:rPr>
+              <w:t xml:space="preserve">Роль на проектах: </w:t>
+            </w:r>
+            <w:proofErr w:type="spellStart"/>
+            <w:r>
+              <w:rPr>
+                <w:rStyle w:val="LocationChar"/>
+                <w:rFonts w:cs="Times New Roman"/>
+                <w:i w:val="0"/>
+                <w:iCs/>
+              </w:rPr>
+              <w:t>Product</w:t>
+            </w:r>
+            <w:proofErr w:type="spellEnd"/>
+            <w:r>
+              <w:rPr>
+                <w:rStyle w:val="LocationChar"/>
+                <w:rFonts w:cs="Times New Roman"/>
+                <w:i w:val="0"/>
+                <w:iCs/>
+              </w:rPr>
+              <w:t xml:space="preserve"> </w:t>
+            </w:r>
+            <w:proofErr w:type="spellStart"/>
+            <w:r>
+              <w:rPr>
+                <w:rStyle w:val="LocationChar"/>
+                <w:rFonts w:cs="Times New Roman"/>
+                <w:i w:val="0"/>
+                <w:iCs/>
+              </w:rPr>
+              <w:t>Manager</w:t>
+            </w:r>
+            <w:proofErr w:type="spellEnd"/>
+            <w:r>
+              <w:rPr>
+                <w:rStyle w:val="LocationChar"/>
+                <w:rFonts w:cs="Times New Roman"/>
+                <w:i w:val="0"/>
+                <w:iCs/>
+              </w:rPr>
+              <w:t>. Консультирование в части стратегии формирования продуктов. В том числе в части архитектуры решения</w:t>
             </w:r>
             <w:r>
               <w:rPr>
@@ -2237,8 +2366,29 @@
               <w:spacing w:after="0"/>
             </w:pPr>
             <w:r>
-              <w:t>решения и продукты в области Логистики, Маркетинга и Мерчандайзинга, Энергетики и контроля производственных процессов на промышленных объектах – 7 проектов на стадии Proof of concept</w:t>
-            </w:r>
+              <w:t xml:space="preserve">решения и продукты в области Логистики, Маркетинга и Мерчандайзинга, Энергетики и контроля производственных процессов на промышленных объектах – 7 проектов на стадии </w:t>
+            </w:r>
+            <w:proofErr w:type="spellStart"/>
+            <w:r>
+              <w:t>Proof</w:t>
+            </w:r>
+            <w:proofErr w:type="spellEnd"/>
+            <w:r>
+              <w:t xml:space="preserve"> </w:t>
+            </w:r>
+            <w:proofErr w:type="spellStart"/>
+            <w:r>
+              <w:t>of</w:t>
+            </w:r>
+            <w:proofErr w:type="spellEnd"/>
+            <w:r>
+              <w:t xml:space="preserve"> </w:t>
+            </w:r>
+            <w:proofErr w:type="spellStart"/>
+            <w:r>
+              <w:t>concept</w:t>
+            </w:r>
+            <w:proofErr w:type="spellEnd"/>
           </w:p>
           <w:p>
             <w:pPr>
@@ -2321,7 +2471,7 @@
       </w:tr>
       <w:tr>
         <w:trPr>
-          <w:trHeight w:val="1020"/>
+          <w:trHeight w:val="622"/>
         </w:trPr>
         <w:tc>
           <w:tcPr>
@@ -2653,7 +2803,7 @@
       </w:tr>
       <w:tr>
         <w:trPr>
-          <w:trHeight w:val="243"/>
+          <w:trHeight w:val="441"/>
         </w:trPr>
         <w:tc>
           <w:tcPr>
@@ -2698,8 +2848,30 @@
               <w:rPr>
                 <w:lang w:val="ru-RU" w:eastAsia="ru-RU" w:bidi="ru-RU"/>
               </w:rPr>
-              <w:t>Руководитель группы системной интеграции / Product Owner</w:t>
-            </w:r>
+              <w:t xml:space="preserve">Руководитель группы системной интеграции / </w:t>
+            </w:r>
+            <w:proofErr w:type="spellStart"/>
+            <w:r>
+              <w:rPr>
+                <w:lang w:val="ru-RU" w:eastAsia="ru-RU" w:bidi="ru-RU"/>
+              </w:rPr>
+              <w:t>Product</w:t>
+            </w:r>
+            <w:proofErr w:type="spellEnd"/>
+            <w:r>
+              <w:rPr>
+                <w:lang w:val="ru-RU" w:eastAsia="ru-RU" w:bidi="ru-RU"/>
+              </w:rPr>
+              <w:t xml:space="preserve"> </w:t>
+            </w:r>
+            <w:proofErr w:type="spellStart"/>
+            <w:r>
+              <w:rPr>
+                <w:lang w:val="ru-RU" w:eastAsia="ru-RU" w:bidi="ru-RU"/>
+              </w:rPr>
+              <w:t>Owner</w:t>
+            </w:r>
+            <w:proofErr w:type="spellEnd"/>
           </w:p>
         </w:tc>
         <w:tc>
@@ -2796,6 +2968,7 @@
                 </w:rPr>
                 <w:t>2</w:t>
               </w:r>
+              <w:proofErr w:type="spellStart"/>
               <w:r>
                 <w:rPr>
                   <w:rStyle w:val="a7"/>
@@ -2804,6 +2977,7 @@
                 </w:rPr>
                 <w:t>kaudit</w:t>
               </w:r>
+              <w:proofErr w:type="spellEnd"/>
               <w:r>
                 <w:rPr>
                   <w:rStyle w:val="a7"/>
@@ -2812,6 +2986,7 @@
                 </w:rPr>
                 <w:t>.</w:t>
               </w:r>
+              <w:proofErr w:type="spellStart"/>
               <w:r>
                 <w:rPr>
                   <w:rStyle w:val="a7"/>
@@ -2820,6 +2995,7 @@
                 </w:rPr>
                 <w:t>ru</w:t>
               </w:r>
+              <w:proofErr w:type="spellEnd"/>
               <w:r>
                 <w:rPr>
                   <w:rStyle w:val="a7"/>
@@ -3208,7 +3384,7 @@
       </w:tr>
       <w:tr>
         <w:trPr>
-          <w:trHeight w:val="1350"/>
+          <w:trHeight w:val="982"/>
         </w:trPr>
         <w:tc>
           <w:tcPr>
@@ -3277,6 +3453,7 @@
                 </w:rPr>
                 <w:t>2</w:t>
               </w:r>
+              <w:proofErr w:type="spellStart"/>
               <w:r>
                 <w:rPr>
                   <w:rStyle w:val="a7"/>
@@ -3285,6 +3462,7 @@
                 </w:rPr>
                 <w:t>kaudit</w:t>
               </w:r>
+              <w:proofErr w:type="spellEnd"/>
               <w:r>
                 <w:rPr>
                   <w:rStyle w:val="a7"/>
@@ -3293,6 +3471,7 @@
                 </w:rPr>
                 <w:t>.</w:t>
               </w:r>
+              <w:proofErr w:type="spellStart"/>
               <w:r>
                 <w:rPr>
                   <w:rStyle w:val="a7"/>
@@ -3301,6 +3480,7 @@
                 </w:rPr>
                 <w:t>ru</w:t>
               </w:r>
+              <w:proofErr w:type="spellEnd"/>
               <w:r>
                 <w:rPr>
                   <w:rStyle w:val="a7"/>
@@ -3416,12 +3596,14 @@
               </w:rPr>
               <w:t xml:space="preserve">), </w:t>
             </w:r>
+            <w:proofErr w:type="spellStart"/>
             <w:r>
               <w:rPr>
                 <w:rFonts w:cs="Tahoma"/>
               </w:rPr>
               <w:t>TEGoVA</w:t>
             </w:r>
+            <w:proofErr w:type="spellEnd"/>
             <w:r>
               <w:rPr>
                 <w:rFonts w:cs="Tahoma"/>
@@ -3458,7 +3640,7 @@
                 <w:lang w:val="ru-RU"/>
               </w:rPr>
               <w:br/>
-              <w:t xml:space="preserve">Выполнял и участвовал в проектах по оценке имущества в различных регионах страны. </w:t>
+              <w:t xml:space="preserve">Выполнял и участвовал в проектах по оценке имущества в различных регионах страны. Оценка движимого, недвижимого имущества, оценка имущественных комплексов предприятий, </w:t>
             </w:r>
             <w:r>
               <w:rPr>
@@ -3466,7 +3648,7 @@
                 <w:lang w:val="ru-RU"/>
               </w:rPr>
               <w:lastRenderedPageBreak/>
-              <w:t>Оценка движимого, недвижимого имущества, оценка имущественных комплексов предприятий, заводов..</w:t>
+              <w:t>заводов..</w:t>
             </w:r>
             <w:r>
               <w:rPr>
@@ -3630,52 +3812,14 @@
                 <w:rStyle w:val="LocationChar"/>
                 <w:i w:val="0"/>
               </w:rPr>
-              <w:t>Участие в мероприятиях, связанных с развитием оценочного законодательства в РФ, в сфере имущественного налогообложения, в области оценки стоимости недвижимости, оценки кадастровой стоимости для целей налогообложения:</w:t>
-            </w:r>
-          </w:p>
-          <w:p>
-            <w:pPr>
+              <w:t>Участие в мероприятиях, связанных с развитием оценочного законодательства в РФ, в сфере имущественного налогообложения, в области оценки стоимости недвижимости, оценки кадастровой стоимости для целей налогообложения</w:t>
+            </w:r>
+            <w:r>
               <w:rPr>
                 <w:rStyle w:val="LocationChar"/>
                 <w:i w:val="0"/>
               </w:rPr>
-            </w:pPr>
-            <w:r>
-              <w:rPr>
-                <w:rStyle w:val="LocationChar"/>
-                <w:i w:val="0"/>
-              </w:rPr>
-              <w:t>- экспертиза нормативно-правовых актов, ведение экспериментов, анализ и обобщение результатов, разработка рекомендаций;</w:t>
-            </w:r>
-          </w:p>
-          <w:p>
-            <w:pPr>
-              <w:rPr>
-                <w:rStyle w:val="LocationChar"/>
-                <w:i w:val="0"/>
-              </w:rPr>
-            </w:pPr>
-            <w:r>
-              <w:rPr>
-                <w:rStyle w:val="LocationChar"/>
-                <w:i w:val="0"/>
-              </w:rPr>
-              <w:t>- обеспечение, в связанных вопросах, взаимодействия органов государственной исполнительной власти, региональных властей и бизнеса;</w:t>
-            </w:r>
-          </w:p>
-          <w:p>
-            <w:pPr>
-              <w:rPr>
-                <w:rStyle w:val="LocationChar"/>
-                <w:i w:val="0"/>
-              </w:rPr>
-            </w:pPr>
-            <w:r>
-              <w:rPr>
-                <w:rStyle w:val="LocationChar"/>
-                <w:i w:val="0"/>
-              </w:rPr>
-              <w:t>- участие в конференциях, круглых столах и обсуждениях.</w:t>
+              <w:t>.</w:t>
             </w:r>
           </w:p>
           <w:p>
@@ -3738,7 +3882,7 @@
               <w:rPr>
                 <w:lang w:val="ru-RU" w:eastAsia="ru-RU" w:bidi="ru-RU"/>
               </w:rPr>
-              <w:t>Руководитель проектов. Старший инженер службы главного инженера.</w:t>
+              <w:t>Руководитель проектов. Старший инженер службы главного инженера</w:t>
             </w:r>
           </w:p>
         </w:tc>
@@ -3801,12 +3945,21 @@
                 <w:i w:val="0"/>
               </w:rPr>
             </w:pPr>
+            <w:proofErr w:type="spellStart"/>
             <w:r>
               <w:rPr>
                 <w:rStyle w:val="LocationChar"/>
                 <w:i w:val="0"/>
               </w:rPr>
-              <w:t>Тотал-Телеком. Строительная телекоммуникационная компания</w:t>
+              <w:t>Тотал</w:t>
+            </w:r>
+            <w:proofErr w:type="spellEnd"/>
+            <w:r>
+              <w:rPr>
+                <w:rStyle w:val="LocationChar"/>
+                <w:i w:val="0"/>
+              </w:rPr>
+              <w:t>-Телеком. Строительная телекоммуникационная компания</w:t>
             </w:r>
             <w:r>
               <w:rPr>
@@ -3896,7 +4049,15 @@
               <w:spacing w:after="0"/>
             </w:pPr>
             <w:r>
-              <w:t>Проекты indoor систем связи в крупных многофункциональных центрах:</w:t>
+              <w:t xml:space="preserve">Проекты </w:t>
+            </w:r>
+            <w:proofErr w:type="spellStart"/>
+            <w:r>
+              <w:t>indoor</w:t>
+            </w:r>
+            <w:proofErr w:type="spellEnd"/>
+            <w:r>
+              <w:t xml:space="preserve"> систем связи в крупных многофункциональных центрах:</w:t>
             </w:r>
           </w:p>
           <w:p>
@@ -3905,7 +4066,15 @@
               <w:spacing w:after="0"/>
             </w:pPr>
             <w:r>
-              <w:t>Москва-Сити Башня Федерация (Mirax), башня «Б»;</w:t>
+              <w:t>Москва-Сити Башня Федерация (</w:t>
+            </w:r>
+            <w:proofErr w:type="spellStart"/>
+            <w:r>
+              <w:t>Mirax</w:t>
+            </w:r>
+            <w:proofErr w:type="spellEnd"/>
+            <w:r>
+              <w:t>), башня «Б»;</w:t>
             </w:r>
           </w:p>
           <w:p>
@@ -3914,7 +4083,15 @@
               <w:spacing w:after="0"/>
             </w:pPr>
             <w:r>
-              <w:t>Офисное здание ОАО «Сбербанк», 2-й Южнопортовый проезд 12;</w:t>
+              <w:t xml:space="preserve">Офисное здание ОАО «Сбербанк», 2-й </w:t>
+            </w:r>
+            <w:proofErr w:type="spellStart"/>
+            <w:r>
+              <w:t>Южнопортовый</w:t>
+            </w:r>
+            <w:proofErr w:type="spellEnd"/>
+            <w:r>
+              <w:t xml:space="preserve"> проезд 12;</w:t>
             </w:r>
           </w:p>
           <w:p>
@@ -3923,7 +4100,15 @@
               <w:spacing w:after="0"/>
             </w:pPr>
             <w:r>
-              <w:t>Главное офисное здание ОАО «Сбербанк»,ул. Вавилова 19;</w:t>
+              <w:t>Главное офисное здание ОАО «Сбербанк»,</w:t>
+            </w:r>
+            <w:proofErr w:type="spellStart"/>
+            <w:r>
+              <w:t>ул</w:t>
+            </w:r>
+            <w:proofErr w:type="spellEnd"/>
+            <w:r>
+              <w:t>. Вавилова 19;</w:t>
             </w:r>
           </w:p>
           <w:p>
@@ -4069,7 +4254,23 @@
                 <w:lang w:val="ru-RU"/>
               </w:rPr>
               <w:br/>
-              <w:t>За карьеру сформировал практический опыт в разных областях: телекоммуникации-строительство, гос.структуры, финансы-консалтинг, информационные технологии: разработка-интеграция, строительство-инжиниринг</w:t>
+              <w:t xml:space="preserve">За карьеру сформировал практический опыт в разных областях: телекоммуникации-строительство, </w:t>
+            </w:r>
+            <w:proofErr w:type="spellStart"/>
+            <w:r>
+              <w:rPr>
+                <w:rFonts w:cs="Tahoma"/>
+                <w:lang w:val="ru-RU"/>
+              </w:rPr>
+              <w:t>гос.структуры</w:t>
+            </w:r>
+            <w:proofErr w:type="spellEnd"/>
+            <w:r>
+              <w:rPr>
+                <w:rFonts w:cs="Tahoma"/>
+                <w:lang w:val="ru-RU"/>
+              </w:rPr>
+              <w:t>, финансы-консалтинг, информационные технологии: разработка-интеграция, строительство-инжиниринг</w:t>
             </w:r>
           </w:p>
           <w:p>
@@ -4254,7 +4455,6 @@
                 <w:rFonts w:cs="Tahoma"/>
                 <w:lang w:val="ru-RU"/>
               </w:rPr>
-              <w:lastRenderedPageBreak/>
               <w:t>Высокая гибкость и адаптивность к изменениям</w:t>
             </w:r>
           </w:p>
@@ -4295,7 +4495,156 @@
                 <w:rFonts w:cs="Tahoma"/>
                 <w:lang w:val="ru-RU"/>
               </w:rPr>
-              <w:t xml:space="preserve">Из последнего, чем значим для продуктового сообщества, делал доклад на недавно прошедшем Product Camp, на тему Финансовое моделирование и экономика AI-продуктов (экономика продуктов Искусственного интеллекта и Больших данных) - </w:t>
+              <w:t xml:space="preserve">Я активный участник российского и международного продуктового сообщества и крупнейшего сообщества специалистов в области технологий искусственного интеллекта и больших данных </w:t>
+            </w:r>
+            <w:proofErr w:type="spellStart"/>
+            <w:r>
+              <w:rPr>
+                <w:rFonts w:cs="Tahoma"/>
+                <w:lang w:val="ru-RU"/>
+              </w:rPr>
+              <w:lastRenderedPageBreak/>
+              <w:t>Open</w:t>
+            </w:r>
+            <w:proofErr w:type="spellEnd"/>
+            <w:r>
+              <w:rPr>
+                <w:rFonts w:cs="Tahoma"/>
+                <w:lang w:val="ru-RU"/>
+              </w:rPr>
+              <w:t xml:space="preserve"> </w:t>
+            </w:r>
+            <w:proofErr w:type="spellStart"/>
+            <w:r>
+              <w:rPr>
+                <w:rFonts w:cs="Tahoma"/>
+                <w:lang w:val="ru-RU"/>
+              </w:rPr>
+              <w:t>Data</w:t>
+            </w:r>
+            <w:proofErr w:type="spellEnd"/>
+            <w:r>
+              <w:rPr>
+                <w:rFonts w:cs="Tahoma"/>
+                <w:lang w:val="ru-RU"/>
+              </w:rPr>
+              <w:t xml:space="preserve"> </w:t>
+            </w:r>
+            <w:proofErr w:type="spellStart"/>
+            <w:r>
+              <w:rPr>
+                <w:rFonts w:cs="Tahoma"/>
+                <w:lang w:val="ru-RU"/>
+              </w:rPr>
+              <w:t>Science</w:t>
+            </w:r>
+            <w:proofErr w:type="spellEnd"/>
+            <w:r>
+              <w:rPr>
+                <w:rFonts w:cs="Tahoma"/>
+                <w:lang w:val="ru-RU"/>
+              </w:rPr>
+              <w:t xml:space="preserve"> (</w:t>
+            </w:r>
+            <w:proofErr w:type="spellStart"/>
+            <w:r>
+              <w:rPr>
+                <w:rFonts w:cs="Tahoma"/>
+                <w:lang w:val="ru-RU"/>
+              </w:rPr>
+              <w:t>ods.ia</w:t>
+            </w:r>
+            <w:proofErr w:type="spellEnd"/>
+            <w:r>
+              <w:rPr>
+                <w:rFonts w:cs="Tahoma"/>
+                <w:lang w:val="ru-RU"/>
+              </w:rPr>
+              <w:t xml:space="preserve">). Участвую в конференциях, </w:t>
+            </w:r>
+            <w:proofErr w:type="spellStart"/>
+            <w:r>
+              <w:rPr>
+                <w:rFonts w:cs="Tahoma"/>
+                <w:lang w:val="ru-RU"/>
+              </w:rPr>
+              <w:t>кемпах</w:t>
+            </w:r>
+            <w:proofErr w:type="spellEnd"/>
+            <w:r>
+              <w:rPr>
+                <w:rFonts w:cs="Tahoma"/>
+                <w:lang w:val="ru-RU"/>
+              </w:rPr>
+              <w:t xml:space="preserve"> и фестивалях как член </w:t>
+            </w:r>
+            <w:proofErr w:type="spellStart"/>
+            <w:r>
+              <w:rPr>
+                <w:rFonts w:cs="Tahoma"/>
+                <w:lang w:val="ru-RU"/>
+              </w:rPr>
+              <w:t>орг.команды</w:t>
+            </w:r>
+            <w:proofErr w:type="spellEnd"/>
+            <w:r>
+              <w:rPr>
+                <w:rFonts w:cs="Tahoma"/>
+                <w:lang w:val="ru-RU"/>
+              </w:rPr>
+              <w:t xml:space="preserve"> и как докладчик.</w:t>
+            </w:r>
+          </w:p>
+          <w:p>
+            <w:pPr>
+              <w:widowControl w:val="0"/>
+              <w:autoSpaceDE w:val="0"/>
+              <w:autoSpaceDN w:val="0"/>
+              <w:adjustRightInd w:val="0"/>
+              <w:spacing w:before="120" w:line="260" w:lineRule="atLeast"/>
+              <w:rPr>
+                <w:rFonts w:cs="Tahoma"/>
+                <w:lang w:val="ru-RU"/>
+              </w:rPr>
+            </w:pPr>
+            <w:r>
+              <w:rPr>
+                <w:rFonts w:cs="Tahoma"/>
+                <w:lang w:val="ru-RU"/>
+              </w:rPr>
+              <w:t xml:space="preserve">Из последнего, чем значим для продуктового сообщества, делал доклад на недавно прошедшем </w:t>
+            </w:r>
+            <w:proofErr w:type="spellStart"/>
+            <w:r>
+              <w:rPr>
+                <w:rFonts w:cs="Tahoma"/>
+                <w:lang w:val="ru-RU"/>
+              </w:rPr>
+              <w:t>Product</w:t>
+            </w:r>
+            <w:proofErr w:type="spellEnd"/>
+            <w:r>
+              <w:rPr>
+                <w:rFonts w:cs="Tahoma"/>
+                <w:lang w:val="ru-RU"/>
+              </w:rPr>
+              <w:t xml:space="preserve"> </w:t>
+            </w:r>
+            <w:proofErr w:type="spellStart"/>
+            <w:r>
+              <w:rPr>
+                <w:rFonts w:cs="Tahoma"/>
+                <w:lang w:val="ru-RU"/>
+              </w:rPr>
+              <w:t>Camp</w:t>
+            </w:r>
+            <w:proofErr w:type="spellEnd"/>
+            <w:r>
+              <w:rPr>
+                <w:rFonts w:cs="Tahoma"/>
+                <w:lang w:val="ru-RU"/>
+              </w:rPr>
+              <w:t xml:space="preserve">, на тему Финансовое моделирование и экономика AI-продуктов (экономика продуктов Искусственного интеллекта и Больших данных) - </w:t>
             </w:r>
             <w:hyperlink r:id="rId19" w:history="1">
               <w:r>
@@ -4325,7 +4674,277 @@
                 <w:rFonts w:cs="Tahoma"/>
                 <w:lang w:val="ru-RU"/>
               </w:rPr>
-              <w:t>, участвую в создании оптимального фреймворка управления AI/DS (Big Data) проектами и продуктами.</w:t>
+              <w:t>, участвую в создании оптимального фреймворка управления AI/DS (</w:t>
+            </w:r>
+            <w:proofErr w:type="spellStart"/>
+            <w:r>
+              <w:rPr>
+                <w:rFonts w:cs="Tahoma"/>
+                <w:lang w:val="ru-RU"/>
+              </w:rPr>
+              <w:t>Big</w:t>
+            </w:r>
+            <w:proofErr w:type="spellEnd"/>
+            <w:r>
+              <w:rPr>
+                <w:rFonts w:cs="Tahoma"/>
+                <w:lang w:val="ru-RU"/>
+              </w:rPr>
+              <w:t xml:space="preserve"> </w:t>
+            </w:r>
+            <w:proofErr w:type="spellStart"/>
+            <w:r>
+              <w:rPr>
+                <w:rFonts w:cs="Tahoma"/>
+                <w:lang w:val="ru-RU"/>
+              </w:rPr>
+              <w:t>Data</w:t>
+            </w:r>
+            <w:proofErr w:type="spellEnd"/>
+            <w:r>
+              <w:rPr>
+                <w:rFonts w:cs="Tahoma"/>
+                <w:lang w:val="ru-RU"/>
+              </w:rPr>
+              <w:t>) проектами и продуктами.</w:t>
+            </w:r>
+          </w:p>
+          <w:p>
+            <w:pPr>
+              <w:widowControl w:val="0"/>
+              <w:autoSpaceDE w:val="0"/>
+              <w:autoSpaceDN w:val="0"/>
+              <w:adjustRightInd w:val="0"/>
+              <w:spacing w:line="260" w:lineRule="atLeast"/>
+              <w:rPr>
+                <w:rFonts w:cs="Tahoma"/>
+                <w:lang w:val="ru-RU"/>
+              </w:rPr>
+            </w:pPr>
+            <w:r>
+              <w:rPr>
+                <w:rFonts w:cs="Tahoma"/>
+                <w:lang w:val="ru-RU"/>
+              </w:rPr>
+              <w:t xml:space="preserve">В настоящий момент </w:t>
+            </w:r>
+            <w:r>
+              <w:rPr>
+                <w:rFonts w:cs="Tahoma"/>
+                <w:lang w:val="ru-RU"/>
+              </w:rPr>
+              <w:t>участвую в орг.</w:t>
+            </w:r>
+            <w:r>
+              <w:rPr>
+                <w:rFonts w:cs="Tahoma"/>
+                <w:lang w:val="ru-RU"/>
+              </w:rPr>
+              <w:t xml:space="preserve"> деятельности и готовлю доклады на </w:t>
+            </w:r>
+            <w:proofErr w:type="spellStart"/>
+            <w:r>
+              <w:rPr>
+                <w:rFonts w:cs="Tahoma"/>
+              </w:rPr>
+              <w:t>ProductCampRussia</w:t>
+            </w:r>
+            <w:proofErr w:type="spellEnd"/>
+            <w:r>
+              <w:rPr>
+                <w:rFonts w:cs="Tahoma"/>
+                <w:lang w:val="ru-RU"/>
+              </w:rPr>
+              <w:t xml:space="preserve"> &amp; </w:t>
+            </w:r>
+            <w:r>
+              <w:rPr>
+                <w:rFonts w:cs="Tahoma"/>
+              </w:rPr>
+              <w:t>Eastern</w:t>
+            </w:r>
+            <w:r>
+              <w:rPr>
+                <w:rFonts w:cs="Tahoma"/>
+                <w:lang w:val="ru-RU"/>
+              </w:rPr>
+              <w:t xml:space="preserve"> </w:t>
+            </w:r>
+            <w:r>
+              <w:rPr>
+                <w:rFonts w:cs="Tahoma"/>
+              </w:rPr>
+              <w:t>Europe</w:t>
+            </w:r>
+            <w:r>
+              <w:rPr>
+                <w:rFonts w:cs="Tahoma"/>
+                <w:lang w:val="ru-RU"/>
+              </w:rPr>
+              <w:t xml:space="preserve"> </w:t>
+            </w:r>
+            <w:r>
+              <w:rPr>
+                <w:rFonts w:cs="Tahoma"/>
+                <w:lang w:val="ru-RU"/>
+              </w:rPr>
+              <w:t>–</w:t>
+            </w:r>
+            <w:r>
+              <w:rPr>
+                <w:rFonts w:cs="Tahoma"/>
+                <w:lang w:val="ru-RU"/>
+              </w:rPr>
+              <w:t xml:space="preserve"> </w:t>
+            </w:r>
+            <w:r>
+              <w:rPr>
+                <w:rFonts w:cs="Tahoma"/>
+                <w:lang w:val="ru-RU"/>
+              </w:rPr>
+              <w:t xml:space="preserve">крупный международный продуктовый </w:t>
+            </w:r>
+            <w:proofErr w:type="spellStart"/>
+            <w:r>
+              <w:rPr>
+                <w:rFonts w:cs="Tahoma"/>
+                <w:lang w:val="ru-RU"/>
+              </w:rPr>
+              <w:t>кемп</w:t>
+            </w:r>
+            <w:proofErr w:type="spellEnd"/>
+            <w:r>
+              <w:rPr>
+                <w:rFonts w:cs="Tahoma"/>
+                <w:lang w:val="ru-RU"/>
+              </w:rPr>
+              <w:t xml:space="preserve"> (</w:t>
+            </w:r>
+            <w:hyperlink r:id="rId20" w:history="1">
+              <w:r>
+                <w:rPr>
+                  <w:rStyle w:val="a7"/>
+                  <w:rFonts w:cs="Tahoma"/>
+                  <w:lang w:val="ru-RU"/>
+                </w:rPr>
+                <w:t>https://www.facebook.com/ProductCampRussia</w:t>
+              </w:r>
+            </w:hyperlink>
+            <w:r>
+              <w:rPr>
+                <w:rFonts w:cs="Tahoma"/>
+                <w:lang w:val="ru-RU"/>
+              </w:rPr>
+              <w:t>)</w:t>
+            </w:r>
+            <w:r>
+              <w:rPr>
+                <w:rFonts w:cs="Tahoma"/>
+                <w:lang w:val="ru-RU"/>
+              </w:rPr>
+              <w:t xml:space="preserve"> и </w:t>
+            </w:r>
+            <w:r>
+              <w:rPr>
+                <w:rFonts w:cs="Tahoma"/>
+                <w:lang w:val="ru-RU"/>
+              </w:rPr>
+              <w:t xml:space="preserve">Главное </w:t>
+            </w:r>
+            <w:proofErr w:type="spellStart"/>
+            <w:r>
+              <w:rPr>
+                <w:rFonts w:cs="Tahoma"/>
+                <w:lang w:val="ru-RU"/>
+              </w:rPr>
+              <w:t>Data</w:t>
+            </w:r>
+            <w:proofErr w:type="spellEnd"/>
+            <w:r>
+              <w:rPr>
+                <w:rFonts w:cs="Tahoma"/>
+                <w:lang w:val="ru-RU"/>
+              </w:rPr>
+              <w:t xml:space="preserve"> </w:t>
+            </w:r>
+            <w:proofErr w:type="spellStart"/>
+            <w:r>
+              <w:rPr>
+                <w:rFonts w:cs="Tahoma"/>
+                <w:lang w:val="ru-RU"/>
+              </w:rPr>
+              <w:t>Science</w:t>
+            </w:r>
+            <w:proofErr w:type="spellEnd"/>
+            <w:r>
+              <w:rPr>
+                <w:rFonts w:cs="Tahoma"/>
+                <w:lang w:val="ru-RU"/>
+              </w:rPr>
+              <w:t xml:space="preserve"> событие года</w:t>
+            </w:r>
+            <w:r>
+              <w:rPr>
+                <w:rFonts w:cs="Tahoma"/>
+                <w:lang w:val="ru-RU"/>
+              </w:rPr>
+              <w:t xml:space="preserve"> - </w:t>
+            </w:r>
+            <w:proofErr w:type="spellStart"/>
+            <w:r>
+              <w:rPr>
+                <w:rFonts w:cs="Tahoma"/>
+                <w:lang w:val="ru-RU"/>
+              </w:rPr>
+              <w:t>Data</w:t>
+            </w:r>
+            <w:proofErr w:type="spellEnd"/>
+            <w:r>
+              <w:rPr>
+                <w:rFonts w:cs="Tahoma"/>
+                <w:lang w:val="ru-RU"/>
+              </w:rPr>
+              <w:t xml:space="preserve"> </w:t>
+            </w:r>
+            <w:proofErr w:type="spellStart"/>
+            <w:r>
+              <w:rPr>
+                <w:rFonts w:cs="Tahoma"/>
+                <w:lang w:val="ru-RU"/>
+              </w:rPr>
+              <w:t>Fest</w:t>
+            </w:r>
+            <w:proofErr w:type="spellEnd"/>
+            <w:r>
+              <w:rPr>
+                <w:rFonts w:cs="Tahoma"/>
+                <w:lang w:val="ru-RU"/>
+              </w:rPr>
+              <w:t xml:space="preserve"> 2020</w:t>
+            </w:r>
+            <w:r>
+              <w:rPr>
+                <w:rFonts w:cs="Tahoma"/>
+                <w:lang w:val="ru-RU"/>
+              </w:rPr>
+              <w:t xml:space="preserve"> (</w:t>
+            </w:r>
+            <w:hyperlink r:id="rId21" w:history="1">
+              <w:r>
+                <w:rPr>
+                  <w:rStyle w:val="a7"/>
+                  <w:rFonts w:cs="Tahoma"/>
+                  <w:lang w:val="ru-RU"/>
+                </w:rPr>
+                <w:t>https://ods.ai/events/datafest2020</w:t>
+              </w:r>
+            </w:hyperlink>
+            <w:r>
+              <w:rPr>
+                <w:rFonts w:cs="Tahoma"/>
+                <w:lang w:val="ru-RU"/>
+              </w:rPr>
+              <w:t>)</w:t>
             </w:r>
           </w:p>
           <w:p>
@@ -4349,7 +4968,7 @@
               </w:rPr>
               <w:t xml:space="preserve">Информацию по моим компетенциям и биографии, в том числе, удобно смотреть вот тут - </w:t>
             </w:r>
-            <w:hyperlink r:id="rId20" w:history="1">
+            <w:hyperlink r:id="rId22" w:history="1">
               <w:r>
                 <w:rPr>
                   <w:rStyle w:val="a7"/>
@@ -4483,8 +5102,13 @@
               <w:pStyle w:val="bulletedlist"/>
               <w:spacing w:before="0" w:after="0"/>
             </w:pPr>
-            <w:r>
-              <w:t>Python, SQL, HTML</w:t>
+            <w:proofErr w:type="spellStart"/>
+            <w:r>
+              <w:t>Python</w:t>
+            </w:r>
+            <w:proofErr w:type="spellEnd"/>
+            <w:r>
+              <w:t>, SQL, HTML</w:t>
             </w:r>
           </w:p>
           <w:p>
@@ -4495,12 +5119,28 @@
                 <w:lang w:val="en-US"/>
               </w:rPr>
             </w:pPr>
+            <w:proofErr w:type="spellStart"/>
             <w:r>
               <w:rPr>
                 <w:lang w:val="en-US"/>
               </w:rPr>
-              <w:t>Jupyter Notebook, Yandex DataSphere</w:t>
-            </w:r>
+              <w:t>Jupyter</w:t>
+            </w:r>
+            <w:proofErr w:type="spellEnd"/>
+            <w:r>
+              <w:rPr>
+                <w:lang w:val="en-US"/>
+              </w:rPr>
+              <w:t xml:space="preserve"> Notebook, Yandex </w:t>
+            </w:r>
+            <w:proofErr w:type="spellStart"/>
+            <w:r>
+              <w:rPr>
+                <w:lang w:val="en-US"/>
+              </w:rPr>
+              <w:t>DataSphere</w:t>
+            </w:r>
+            <w:proofErr w:type="spellEnd"/>
           </w:p>
           <w:p>
             <w:pPr>
@@ -4529,7 +5169,35 @@
               <w:rPr>
                 <w:lang w:val="en-US"/>
               </w:rPr>
-              <w:t>Google Analytics, Яндекс.Метрика, сall-tracking</w:t>
+              <w:t xml:space="preserve">Google Analytics, </w:t>
+            </w:r>
+            <w:proofErr w:type="spellStart"/>
+            <w:r>
+              <w:rPr>
+                <w:lang w:val="en-US"/>
+              </w:rPr>
+              <w:t>Яндекс.Метрика</w:t>
+            </w:r>
+            <w:proofErr w:type="spellEnd"/>
+            <w:r>
+              <w:rPr>
+                <w:lang w:val="en-US"/>
+              </w:rPr>
+              <w:t xml:space="preserve">, </w:t>
+            </w:r>
+            <w:proofErr w:type="spellStart"/>
+            <w:r>
+              <w:rPr>
+                <w:lang w:val="en-US"/>
+              </w:rPr>
+              <w:t>сall</w:t>
+            </w:r>
+            <w:proofErr w:type="spellEnd"/>
+            <w:r>
+              <w:rPr>
+                <w:lang w:val="en-US"/>
+              </w:rPr>
+              <w:t>-tracking</w:t>
             </w:r>
           </w:p>
           <w:p>
@@ -4544,8 +5212,16 @@
               <w:rPr>
                 <w:lang w:val="en-US"/>
               </w:rPr>
-              <w:t>Google Ads, Яндекс.Директ</w:t>
-            </w:r>
+              <w:t xml:space="preserve">Google Ads, </w:t>
+            </w:r>
+            <w:proofErr w:type="spellStart"/>
+            <w:r>
+              <w:rPr>
+                <w:lang w:val="en-US"/>
+              </w:rPr>
+              <w:t>Яндекс.Директ</w:t>
+            </w:r>
+            <w:proofErr w:type="spellEnd"/>
           </w:p>
           <w:p>
             <w:pPr>
@@ -4577,8 +5253,16 @@
               <w:rPr>
                 <w:lang w:val="en-US"/>
               </w:rPr>
-              <w:t xml:space="preserve"> Power BI, Yandex DataLens</w:t>
-            </w:r>
+              <w:t xml:space="preserve"> Power BI, Yandex </w:t>
+            </w:r>
+            <w:proofErr w:type="spellStart"/>
+            <w:r>
+              <w:rPr>
+                <w:lang w:val="en-US"/>
+              </w:rPr>
+              <w:t>DataLens</w:t>
+            </w:r>
+            <w:proofErr w:type="spellEnd"/>
           </w:p>
           <w:p>
             <w:pPr>
@@ -4592,8 +5276,16 @@
               <w:rPr>
                 <w:lang w:val="en-US"/>
               </w:rPr>
-              <w:t>MS Access, ClickHouse</w:t>
-            </w:r>
+              <w:t xml:space="preserve">MS Access, </w:t>
+            </w:r>
+            <w:proofErr w:type="spellStart"/>
+            <w:r>
+              <w:rPr>
+                <w:lang w:val="en-US"/>
+              </w:rPr>
+              <w:t>ClickHouse</w:t>
+            </w:r>
+            <w:proofErr w:type="spellEnd"/>
           </w:p>
           <w:p>
             <w:pPr>
@@ -4603,11 +5295,33 @@
                 <w:lang w:val="en-US"/>
               </w:rPr>
             </w:pPr>
+            <w:proofErr w:type="spellStart"/>
             <w:r>
               <w:rPr>
                 <w:lang w:val="en-US"/>
               </w:rPr>
-              <w:t>Платформа и технологии 1C, SharePoint</w:t>
+              <w:t>Платформа</w:t>
+            </w:r>
+            <w:proofErr w:type="spellEnd"/>
+            <w:r>
+              <w:rPr>
+                <w:lang w:val="en-US"/>
+              </w:rPr>
+              <w:t xml:space="preserve"> и </w:t>
+            </w:r>
+            <w:proofErr w:type="spellStart"/>
+            <w:r>
+              <w:rPr>
+                <w:lang w:val="en-US"/>
+              </w:rPr>
+              <w:t>технологии</w:t>
+            </w:r>
+            <w:proofErr w:type="spellEnd"/>
+            <w:r>
+              <w:rPr>
+                <w:lang w:val="en-US"/>
+              </w:rPr>
+              <w:t xml:space="preserve"> 1C, SharePoint</w:t>
             </w:r>
           </w:p>
           <w:p>
@@ -4618,11 +5332,19 @@
                 <w:lang w:val="en-US"/>
               </w:rPr>
             </w:pPr>
+            <w:proofErr w:type="spellStart"/>
             <w:r>
               <w:rPr>
                 <w:lang w:val="en-US"/>
               </w:rPr>
-              <w:t>КриптоПро УЦ</w:t>
+              <w:t>КриптоПро</w:t>
+            </w:r>
+            <w:proofErr w:type="spellEnd"/>
+            <w:r>
+              <w:rPr>
+                <w:lang w:val="en-US"/>
+              </w:rPr>
+              <w:t xml:space="preserve"> УЦ</w:t>
             </w:r>
           </w:p>
           <w:p>
@@ -4633,11 +5355,19 @@
                 <w:lang w:val="en-US"/>
               </w:rPr>
             </w:pPr>
+            <w:proofErr w:type="spellStart"/>
             <w:r>
               <w:rPr>
                 <w:lang w:val="en-US"/>
               </w:rPr>
-              <w:t>Яндекс.Облако, Azure, Microsoft 365 (Office 365)</w:t>
+              <w:t>Яндекс.Облако</w:t>
+            </w:r>
+            <w:proofErr w:type="spellEnd"/>
+            <w:r>
+              <w:rPr>
+                <w:lang w:val="en-US"/>
+              </w:rPr>
+              <w:t>, Azure, Microsoft 365 (Office 365)</w:t>
             </w:r>
           </w:p>
           <w:p>
@@ -4695,8 +5425,16 @@
               <w:rPr>
                 <w:lang w:val="en-US"/>
               </w:rPr>
-              <w:t>miro.com, mural.co, jamboard</w:t>
-            </w:r>
+              <w:t xml:space="preserve">miro.com, mural.co, </w:t>
+            </w:r>
+            <w:proofErr w:type="spellStart"/>
+            <w:r>
+              <w:rPr>
+                <w:lang w:val="en-US"/>
+              </w:rPr>
+              <w:t>jamboard</w:t>
+            </w:r>
+            <w:proofErr w:type="spellEnd"/>
           </w:p>
           <w:p>
             <w:pPr>
@@ -4706,11 +5444,33 @@
                 <w:lang w:val="en-US"/>
               </w:rPr>
             </w:pPr>
+            <w:proofErr w:type="spellStart"/>
             <w:r>
               <w:rPr>
                 <w:lang w:val="en-US"/>
               </w:rPr>
-              <w:t>Яндекс.Трекер, Jira, TickTick, kaiten.io, Trello, Slack</w:t>
+              <w:t>Яндекс.Трекер</w:t>
+            </w:r>
+            <w:proofErr w:type="spellEnd"/>
+            <w:r>
+              <w:rPr>
+                <w:lang w:val="en-US"/>
+              </w:rPr>
+              <w:t xml:space="preserve">, Jira, </w:t>
+            </w:r>
+            <w:proofErr w:type="spellStart"/>
+            <w:r>
+              <w:rPr>
+                <w:lang w:val="en-US"/>
+              </w:rPr>
+              <w:t>TickTick</w:t>
+            </w:r>
+            <w:proofErr w:type="spellEnd"/>
+            <w:r>
+              <w:rPr>
+                <w:lang w:val="en-US"/>
+              </w:rPr>
+              <w:t>, kaiten.io, Trello, Slack</w:t>
             </w:r>
           </w:p>
           <w:p>
@@ -4779,12 +5539,21 @@
                 <w:bCs/>
               </w:rPr>
             </w:pPr>
+            <w:proofErr w:type="spellStart"/>
             <w:r>
               <w:rPr>
                 <w:b w:val="0"/>
                 <w:bCs/>
               </w:rPr>
-              <w:t>Сертификаты:</w:t>
+              <w:t>Сертификаты</w:t>
+            </w:r>
+            <w:proofErr w:type="spellEnd"/>
+            <w:r>
+              <w:rPr>
+                <w:b w:val="0"/>
+                <w:bCs/>
+              </w:rPr>
+              <w:t>:</w:t>
             </w:r>
           </w:p>
           <w:p>
@@ -4797,57 +5566,35 @@
                 <w:szCs w:val="24"/>
               </w:rPr>
             </w:pPr>
-            <w:hyperlink r:id="rId21" w:history="1">
+            <w:hyperlink r:id="rId23" w:history="1">
+              <w:proofErr w:type="spellStart"/>
               <w:r>
                 <w:rPr>
                   <w:rStyle w:val="a7"/>
                   <w:rFonts w:cs="Arial"/>
                   <w:szCs w:val="24"/>
                 </w:rPr>
-                <w:t>Stepik, Программирование на Python</w:t>
+                <w:t>Stepik</w:t>
               </w:r>
-            </w:hyperlink>
-          </w:p>
-          <w:p>
-            <w:pPr>
-              <w:pStyle w:val="bulletedlist"/>
-              <w:spacing w:before="0" w:after="0"/>
-              <w:rPr>
-                <w:rStyle w:val="a7"/>
-                <w:rFonts w:cs="Arial"/>
-                <w:szCs w:val="24"/>
-              </w:rPr>
-            </w:pPr>
-            <w:hyperlink r:id="rId22" w:history="1">
+              <w:proofErr w:type="spellEnd"/>
               <w:r>
                 <w:rPr>
                   <w:rStyle w:val="a7"/>
                   <w:rFonts w:cs="Arial"/>
                   <w:szCs w:val="24"/>
                 </w:rPr>
-                <w:t>SoloLearn, HTML Fundamentals course</w:t>
+                <w:t xml:space="preserve">, Программирование на </w:t>
               </w:r>
-            </w:hyperlink>
-          </w:p>
-          <w:p>
-            <w:pPr>
-              <w:pStyle w:val="bulletedlist"/>
-              <w:spacing w:before="0" w:after="0"/>
-              <w:rPr>
-                <w:rStyle w:val="a7"/>
-                <w:rFonts w:cs="Arial"/>
-                <w:szCs w:val="24"/>
-              </w:rPr>
-            </w:pPr>
-            <w:hyperlink r:id="rId23" w:history="1">
+              <w:proofErr w:type="spellStart"/>
               <w:r>
                 <w:rPr>
                   <w:rStyle w:val="a7"/>
                   <w:rFonts w:cs="Arial"/>
                   <w:szCs w:val="24"/>
                 </w:rPr>
-                <w:t>SoloLearn, Java Tutorial course</w:t>
+                <w:t>Python</w:t>
               </w:r>
+              <w:proofErr w:type="spellEnd"/>
             </w:hyperlink>
           </w:p>
           <w:p>
@@ -4861,30 +5608,260 @@
               </w:rPr>
             </w:pPr>
             <w:hyperlink r:id="rId24" w:history="1">
+              <w:proofErr w:type="spellStart"/>
               <w:r>
                 <w:rPr>
                   <w:rStyle w:val="a7"/>
                   <w:rFonts w:cs="Arial"/>
                   <w:szCs w:val="24"/>
                 </w:rPr>
-                <w:t>SoloLearn, Python 3 Tutorial course</w:t>
+                <w:t>SoloLearn</w:t>
               </w:r>
-            </w:hyperlink>
-          </w:p>
-          <w:p>
-            <w:pPr>
-              <w:pStyle w:val="bulletedlist"/>
-              <w:spacing w:before="0" w:after="0"/>
-            </w:pPr>
-            <w:hyperlink r:id="rId25" w:history="1">
+              <w:proofErr w:type="spellEnd"/>
               <w:r>
                 <w:rPr>
                   <w:rStyle w:val="a7"/>
                   <w:rFonts w:cs="Arial"/>
                   <w:szCs w:val="24"/>
                 </w:rPr>
-                <w:t>SoloLearn, SQL Fundamentals course</w:t>
+                <w:t xml:space="preserve">, HTML </w:t>
               </w:r>
+              <w:proofErr w:type="spellStart"/>
+              <w:r>
+                <w:rPr>
+                  <w:rStyle w:val="a7"/>
+                  <w:rFonts w:cs="Arial"/>
+                  <w:szCs w:val="24"/>
+                </w:rPr>
+                <w:t>Fundamentals</w:t>
+              </w:r>
+              <w:proofErr w:type="spellEnd"/>
+              <w:r>
+                <w:rPr>
+                  <w:rStyle w:val="a7"/>
+                  <w:rFonts w:cs="Arial"/>
+                  <w:szCs w:val="24"/>
+                </w:rPr>
+                <w:t xml:space="preserve"> </w:t>
+              </w:r>
+              <w:proofErr w:type="spellStart"/>
+              <w:r>
+                <w:rPr>
+                  <w:rStyle w:val="a7"/>
+                  <w:rFonts w:cs="Arial"/>
+                  <w:szCs w:val="24"/>
+                </w:rPr>
+                <w:t>course</w:t>
+              </w:r>
+              <w:proofErr w:type="spellEnd"/>
+            </w:hyperlink>
+          </w:p>
+          <w:p>
+            <w:pPr>
+              <w:pStyle w:val="bulletedlist"/>
+              <w:spacing w:before="0" w:after="0"/>
+              <w:rPr>
+                <w:rStyle w:val="a7"/>
+                <w:rFonts w:cs="Arial"/>
+                <w:szCs w:val="24"/>
+              </w:rPr>
+            </w:pPr>
+            <w:hyperlink r:id="rId25" w:history="1">
+              <w:proofErr w:type="spellStart"/>
+              <w:r>
+                <w:rPr>
+                  <w:rStyle w:val="a7"/>
+                  <w:rFonts w:cs="Arial"/>
+                  <w:szCs w:val="24"/>
+                </w:rPr>
+                <w:t>SoloLearn</w:t>
+              </w:r>
+              <w:proofErr w:type="spellEnd"/>
+              <w:r>
+                <w:rPr>
+                  <w:rStyle w:val="a7"/>
+                  <w:rFonts w:cs="Arial"/>
+                  <w:szCs w:val="24"/>
+                </w:rPr>
+                <w:t xml:space="preserve">, </w:t>
+              </w:r>
+              <w:proofErr w:type="spellStart"/>
+              <w:r>
+                <w:rPr>
+                  <w:rStyle w:val="a7"/>
+                  <w:rFonts w:cs="Arial"/>
+                  <w:szCs w:val="24"/>
+                </w:rPr>
+                <w:t>Java</w:t>
+              </w:r>
+              <w:proofErr w:type="spellEnd"/>
+              <w:r>
+                <w:rPr>
+                  <w:rStyle w:val="a7"/>
+                  <w:rFonts w:cs="Arial"/>
+                  <w:szCs w:val="24"/>
+                </w:rPr>
+                <w:t xml:space="preserve"> </w:t>
+              </w:r>
+              <w:proofErr w:type="spellStart"/>
+              <w:r>
+                <w:rPr>
+                  <w:rStyle w:val="a7"/>
+                  <w:rFonts w:cs="Arial"/>
+                  <w:szCs w:val="24"/>
+                </w:rPr>
+                <w:t>Tutorial</w:t>
+              </w:r>
+              <w:proofErr w:type="spellEnd"/>
+              <w:r>
+                <w:rPr>
+                  <w:rStyle w:val="a7"/>
+                  <w:rFonts w:cs="Arial"/>
+                  <w:szCs w:val="24"/>
+                </w:rPr>
+                <w:t xml:space="preserve"> </w:t>
+              </w:r>
+              <w:proofErr w:type="spellStart"/>
+              <w:r>
+                <w:rPr>
+                  <w:rStyle w:val="a7"/>
+                  <w:rFonts w:cs="Arial"/>
+                  <w:szCs w:val="24"/>
+                </w:rPr>
+                <w:t>course</w:t>
+              </w:r>
+              <w:proofErr w:type="spellEnd"/>
+            </w:hyperlink>
+          </w:p>
+          <w:p>
+            <w:pPr>
+              <w:pStyle w:val="bulletedlist"/>
+              <w:spacing w:before="0" w:after="0"/>
+              <w:rPr>
+                <w:rStyle w:val="a7"/>
+                <w:rFonts w:cs="Arial"/>
+                <w:szCs w:val="24"/>
+              </w:rPr>
+            </w:pPr>
+            <w:hyperlink r:id="rId26" w:history="1">
+              <w:proofErr w:type="spellStart"/>
+              <w:r>
+                <w:rPr>
+                  <w:rStyle w:val="a7"/>
+                  <w:rFonts w:cs="Arial"/>
+                  <w:szCs w:val="24"/>
+                </w:rPr>
+                <w:t>SoloLearn</w:t>
+              </w:r>
+              <w:proofErr w:type="spellEnd"/>
+              <w:r>
+                <w:rPr>
+                  <w:rStyle w:val="a7"/>
+                  <w:rFonts w:cs="Arial"/>
+                  <w:szCs w:val="24"/>
+                </w:rPr>
+                <w:t xml:space="preserve">, </w:t>
+              </w:r>
+              <w:proofErr w:type="spellStart"/>
+              <w:r>
+                <w:rPr>
+                  <w:rStyle w:val="a7"/>
+                  <w:rFonts w:cs="Arial"/>
+                  <w:szCs w:val="24"/>
+                </w:rPr>
+                <w:t>Python</w:t>
+              </w:r>
+              <w:proofErr w:type="spellEnd"/>
+              <w:r>
+                <w:rPr>
+                  <w:rStyle w:val="a7"/>
+                  <w:rFonts w:cs="Arial"/>
+                  <w:szCs w:val="24"/>
+                </w:rPr>
+                <w:t xml:space="preserve"> 3 </w:t>
+              </w:r>
+              <w:proofErr w:type="spellStart"/>
+              <w:r>
+                <w:rPr>
+                  <w:rStyle w:val="a7"/>
+                  <w:rFonts w:cs="Arial"/>
+                  <w:szCs w:val="24"/>
+                </w:rPr>
+                <w:t>Tutorial</w:t>
+              </w:r>
+              <w:proofErr w:type="spellEnd"/>
+              <w:r>
+                <w:rPr>
+                  <w:rStyle w:val="a7"/>
+                  <w:rFonts w:cs="Arial"/>
+                  <w:szCs w:val="24"/>
+                </w:rPr>
+                <w:t xml:space="preserve"> </w:t>
+              </w:r>
+              <w:proofErr w:type="spellStart"/>
+              <w:r>
+                <w:rPr>
+                  <w:rStyle w:val="a7"/>
+                  <w:rFonts w:cs="Arial"/>
+                  <w:szCs w:val="24"/>
+                </w:rPr>
+                <w:t>course</w:t>
+              </w:r>
+              <w:proofErr w:type="spellEnd"/>
+            </w:hyperlink>
+          </w:p>
+          <w:p>
+            <w:pPr>
+              <w:pStyle w:val="bulletedlist"/>
+              <w:spacing w:before="0" w:after="0"/>
+            </w:pPr>
+            <w:hyperlink r:id="rId27" w:history="1">
+              <w:proofErr w:type="spellStart"/>
+              <w:r>
+                <w:rPr>
+                  <w:rStyle w:val="a7"/>
+                  <w:rFonts w:cs="Arial"/>
+                  <w:szCs w:val="24"/>
+                </w:rPr>
+                <w:t>SoloLearn</w:t>
+              </w:r>
+              <w:proofErr w:type="spellEnd"/>
+              <w:r>
+                <w:rPr>
+                  <w:rStyle w:val="a7"/>
+                  <w:rFonts w:cs="Arial"/>
+                  <w:szCs w:val="24"/>
+                </w:rPr>
+                <w:t xml:space="preserve">, SQL </w:t>
+              </w:r>
+              <w:proofErr w:type="spellStart"/>
+              <w:r>
+                <w:rPr>
+                  <w:rStyle w:val="a7"/>
+                  <w:rFonts w:cs="Arial"/>
+                  <w:szCs w:val="24"/>
+                </w:rPr>
+                <w:t>Fundamentals</w:t>
+              </w:r>
+              <w:proofErr w:type="spellEnd"/>
+              <w:r>
+                <w:rPr>
+                  <w:rStyle w:val="a7"/>
+                  <w:rFonts w:cs="Arial"/>
+                  <w:szCs w:val="24"/>
+                </w:rPr>
+                <w:t xml:space="preserve"> </w:t>
+              </w:r>
+              <w:proofErr w:type="spellStart"/>
+              <w:r>
+                <w:rPr>
+                  <w:rStyle w:val="a7"/>
+                  <w:rFonts w:cs="Arial"/>
+                  <w:szCs w:val="24"/>
+                </w:rPr>
+                <w:t>course</w:t>
+              </w:r>
+              <w:proofErr w:type="spellEnd"/>
             </w:hyperlink>
           </w:p>
         </w:tc>
@@ -4972,6 +5949,7 @@
               </w:rPr>
               <w:t xml:space="preserve">Основатель </w:t>
             </w:r>
+            <w:proofErr w:type="spellStart"/>
             <w:r>
               <w:rPr>
                 <w:b/>
@@ -4979,6 +5957,7 @@
               </w:rPr>
               <w:t>ScrumTrek</w:t>
             </w:r>
+            <w:proofErr w:type="spellEnd"/>
             <w:r>
               <w:rPr>
                 <w:b/>
@@ -5002,6 +5981,7 @@
               </w:rPr>
               <w:t xml:space="preserve">-коуч, основатель </w:t>
             </w:r>
+            <w:proofErr w:type="spellStart"/>
             <w:r>
               <w:rPr>
                 <w:b/>
@@ -5009,18 +5989,33 @@
               </w:rPr>
               <w:t>LeanDS</w:t>
             </w:r>
-          </w:p>
-          <w:p>
-            <w:pPr>
-              <w:rPr>
-                <w:lang w:val="ru-RU"/>
-              </w:rPr>
-            </w:pPr>
-            <w:r>
-              <w:rPr>
-                <w:lang w:val="ru-RU"/>
-              </w:rPr>
-              <w:t>Асхат Уразбаев (</w:t>
+            <w:proofErr w:type="spellEnd"/>
+          </w:p>
+          <w:p>
+            <w:pPr>
+              <w:rPr>
+                <w:lang w:val="ru-RU"/>
+              </w:rPr>
+            </w:pPr>
+            <w:r>
+              <w:rPr>
+                <w:lang w:val="ru-RU"/>
+              </w:rPr>
+              <w:t xml:space="preserve">Асхат </w:t>
+            </w:r>
+            <w:proofErr w:type="spellStart"/>
+            <w:r>
+              <w:rPr>
+                <w:lang w:val="ru-RU"/>
+              </w:rPr>
+              <w:t>Уразбаев</w:t>
+            </w:r>
+            <w:proofErr w:type="spellEnd"/>
+            <w:r>
+              <w:rPr>
+                <w:lang w:val="ru-RU"/>
+              </w:rPr>
+              <w:t xml:space="preserve"> (</w:t>
             </w:r>
             <w:r>
               <w:t>https</w:t>
@@ -5040,9 +6035,11 @@
               </w:rPr>
               <w:t>.</w:t>
             </w:r>
+            <w:proofErr w:type="spellStart"/>
             <w:r>
               <w:t>facebook</w:t>
             </w:r>
+            <w:proofErr w:type="spellEnd"/>
             <w:r>
               <w:rPr>
                 <w:lang w:val="ru-RU"/>
@@ -5058,18 +6055,22 @@
               </w:rPr>
               <w:t>/</w:t>
             </w:r>
+            <w:proofErr w:type="spellStart"/>
             <w:r>
               <w:t>askhat</w:t>
             </w:r>
+            <w:proofErr w:type="spellEnd"/>
             <w:r>
               <w:rPr>
                 <w:lang w:val="ru-RU"/>
               </w:rPr>
               <w:t>.</w:t>
             </w:r>
+            <w:proofErr w:type="spellStart"/>
             <w:r>
               <w:t>urazbaev</w:t>
             </w:r>
+            <w:proofErr w:type="spellEnd"/>
             <w:r>
               <w:rPr>
                 <w:lang w:val="ru-RU"/>
@@ -5085,22 +6086,17 @@
               </w:rPr>
               <w:t xml:space="preserve"> лучше: @</w:t>
             </w:r>
+            <w:proofErr w:type="spellStart"/>
             <w:r>
               <w:t>askhatu</w:t>
             </w:r>
+            <w:proofErr w:type="spellEnd"/>
             <w:r>
               <w:rPr>
                 <w:lang w:val="ru-RU"/>
               </w:rPr>
               <w:t>)</w:t>
             </w:r>
-          </w:p>
-          <w:p>
-            <w:pPr>
-              <w:rPr>
-                <w:lang w:val="ru-RU"/>
-              </w:rPr>
-            </w:pPr>
           </w:p>
           <w:p>
             <w:pPr>
@@ -5129,7 +6125,21 @@
               <w:rPr>
                 <w:lang w:val="ru-RU"/>
               </w:rPr>
-              <w:t>Вадим Малыч (Заместитель директора по образовательным проектам</w:t>
+              <w:t xml:space="preserve">Вадим </w:t>
+            </w:r>
+            <w:proofErr w:type="spellStart"/>
+            <w:r>
+              <w:rPr>
+                <w:lang w:val="ru-RU"/>
+              </w:rPr>
+              <w:t>Малыч</w:t>
+            </w:r>
+            <w:proofErr w:type="spellEnd"/>
+            <w:r>
+              <w:rPr>
+                <w:lang w:val="ru-RU"/>
+              </w:rPr>
+              <w:t xml:space="preserve"> (Заместитель директора по образовательным проектам</w:t>
             </w:r>
             <w:r>
               <w:rPr>
@@ -5149,13 +6159,6 @@
               </w:rPr>
               <w:t>)</w:t>
             </w:r>
-          </w:p>
-          <w:p>
-            <w:pPr>
-              <w:rPr>
-                <w:lang w:val="ru-RU"/>
-              </w:rPr>
-            </w:pPr>
           </w:p>
           <w:p>
             <w:pPr>
@@ -5190,13 +6193,6 @@
           <w:p>
             <w:pPr>
               <w:rPr>
-                <w:lang w:val="ru-RU"/>
-              </w:rPr>
-            </w:pPr>
-          </w:p>
-          <w:p>
-            <w:pPr>
-              <w:rPr>
                 <w:b/>
                 <w:bCs/>
                 <w:lang w:val="ru-RU"/>
@@ -5223,13 +6219,6 @@
               </w:rPr>
               <w:t>Валерий Белоглазов (Директор департамента Оценки экспертизы и стоимостного консультирования)</w:t>
             </w:r>
-          </w:p>
-          <w:p>
-            <w:pPr>
-              <w:rPr>
-                <w:lang w:val="ru-RU"/>
-              </w:rPr>
-            </w:pPr>
           </w:p>
           <w:p>
             <w:pPr>
@@ -8204,7 +9193,6 @@
 <ds:datastoreItem xmlns:ds="http://schemas.openxmlformats.org/officeDocument/2006/customXml" ds:itemID="{ED8128B1-C6A0-42AD-A75D-E3A4FDF953C5}">
   <ds:schemaRefs>
     <ds:schemaRef ds:uri="http://schemas.openxmlformats.org/officeDocument/2006/bibliography"/>
-    <ds:schemaRef ds:uri="http://www.w3.org/2000/xmlns/"/>
   </ds:schemaRefs>
 </ds:datastoreItem>
 </file>
</xml_diff>

<commit_message>
LeanDS_AB test in DS
</commit_message>
<xml_diff>
--- a/docs/pakin_igor_cv.docx
+++ b/docs/pakin_igor_cv.docx
@@ -235,7 +235,6 @@
                 </w:rPr>
                 <w:t>@</w:t>
               </w:r>
-              <w:proofErr w:type="spellStart"/>
               <w:r>
                 <w:rPr>
                   <w:rStyle w:val="a7"/>
@@ -245,7 +244,6 @@
                 </w:rPr>
                 <w:t>PakinIgor</w:t>
               </w:r>
-              <w:proofErr w:type="spellEnd"/>
             </w:hyperlink>
             <w:r>
               <w:rPr>
@@ -684,35 +682,19 @@
               <w:t xml:space="preserve">проверка </w:t>
             </w:r>
             <w:r>
-              <w:t xml:space="preserve">гипотез, ведение </w:t>
-            </w:r>
-            <w:proofErr w:type="spellStart"/>
-            <w:r>
-              <w:t>б</w:t>
+              <w:t>гипотез, ведение б</w:t>
             </w:r>
             <w:r>
               <w:t>э</w:t>
             </w:r>
             <w:r>
-              <w:t>клога</w:t>
-            </w:r>
-            <w:proofErr w:type="spellEnd"/>
-            <w:r>
-              <w:t xml:space="preserve"> и </w:t>
-            </w:r>
-            <w:proofErr w:type="spellStart"/>
-            <w:r>
-              <w:t>приорит</w:t>
+              <w:t>клога и приорит</w:t>
             </w:r>
             <w:r>
               <w:t>и</w:t>
             </w:r>
             <w:r>
-              <w:t>зация</w:t>
-            </w:r>
-            <w:proofErr w:type="spellEnd"/>
-            <w:r>
-              <w:t>)</w:t>
+              <w:t>зация)</w:t>
             </w:r>
             <w:r>
               <w:t>.</w:t>
@@ -907,34 +889,14 @@
                 <w:szCs w:val="18"/>
               </w:rPr>
             </w:pPr>
-            <w:proofErr w:type="spellStart"/>
             <w:r>
               <w:rPr>
                 <w:sz w:val="18"/>
                 <w:szCs w:val="18"/>
                 <w:lang w:val="ru-RU" w:eastAsia="ru-RU" w:bidi="ru-RU"/>
               </w:rPr>
-              <w:t>Product</w:t>
-            </w:r>
-            <w:proofErr w:type="spellEnd"/>
-            <w:r>
-              <w:rPr>
-                <w:sz w:val="18"/>
-                <w:szCs w:val="18"/>
-                <w:lang w:val="ru-RU" w:eastAsia="ru-RU" w:bidi="ru-RU"/>
-              </w:rPr>
-              <w:t xml:space="preserve"> </w:t>
-            </w:r>
-            <w:proofErr w:type="spellStart"/>
-            <w:r>
-              <w:rPr>
-                <w:sz w:val="18"/>
-                <w:szCs w:val="18"/>
-                <w:lang w:val="ru-RU" w:eastAsia="ru-RU" w:bidi="ru-RU"/>
-              </w:rPr>
-              <w:t>Manager</w:t>
-            </w:r>
-            <w:proofErr w:type="spellEnd"/>
+              <w:t>Product Manager</w:t>
+            </w:r>
           </w:p>
           <w:p>
             <w:pPr>
@@ -985,18 +947,10 @@
               <w:t>-</w:t>
             </w:r>
             <w:r>
-              <w:t xml:space="preserve"> </w:t>
-            </w:r>
-            <w:proofErr w:type="spellStart"/>
-            <w:r>
-              <w:t>н</w:t>
-            </w:r>
-            <w:r>
-              <w:t>.в</w:t>
-            </w:r>
-            <w:proofErr w:type="spellEnd"/>
-            <w:r>
-              <w:t>.</w:t>
+              <w:t xml:space="preserve"> н</w:t>
+            </w:r>
+            <w:r>
+              <w:t>.в.</w:t>
             </w:r>
           </w:p>
         </w:tc>
@@ -1041,28 +995,12 @@
                 <w:lang w:val="ru-RU" w:eastAsia="ru-RU" w:bidi="ru-RU"/>
               </w:rPr>
             </w:pPr>
-            <w:proofErr w:type="spellStart"/>
             <w:r>
               <w:rPr>
                 <w:lang w:val="ru-RU" w:eastAsia="ru-RU" w:bidi="ru-RU"/>
               </w:rPr>
-              <w:t>Product</w:t>
-            </w:r>
-            <w:proofErr w:type="spellEnd"/>
-            <w:r>
-              <w:rPr>
-                <w:lang w:val="ru-RU" w:eastAsia="ru-RU" w:bidi="ru-RU"/>
-              </w:rPr>
-              <w:t xml:space="preserve"> </w:t>
-            </w:r>
-            <w:proofErr w:type="spellStart"/>
-            <w:r>
-              <w:rPr>
-                <w:lang w:val="ru-RU" w:eastAsia="ru-RU" w:bidi="ru-RU"/>
-              </w:rPr>
-              <w:t>Manager</w:t>
-            </w:r>
-            <w:proofErr w:type="spellEnd"/>
+              <w:t>Product Manager</w:t>
+            </w:r>
           </w:p>
         </w:tc>
         <w:tc>
@@ -1087,18 +1025,10 @@
               <w:t>-</w:t>
             </w:r>
             <w:r>
-              <w:t xml:space="preserve"> </w:t>
-            </w:r>
-            <w:proofErr w:type="spellStart"/>
-            <w:r>
-              <w:t>н</w:t>
-            </w:r>
-            <w:r>
-              <w:t>.в</w:t>
-            </w:r>
-            <w:proofErr w:type="spellEnd"/>
-            <w:r>
-              <w:t>.</w:t>
+              <w:t xml:space="preserve"> н</w:t>
+            </w:r>
+            <w:r>
+              <w:t>.в.</w:t>
             </w:r>
           </w:p>
         </w:tc>
@@ -1141,15 +1071,7 @@
               <w:spacing w:after="0"/>
             </w:pPr>
             <w:r>
-              <w:t xml:space="preserve">Участие в составе </w:t>
-            </w:r>
-            <w:proofErr w:type="spellStart"/>
-            <w:r>
-              <w:t>корос</w:t>
-            </w:r>
-            <w:proofErr w:type="spellEnd"/>
-            <w:r>
-              <w:t>-функциональных команд в ряде проектов по разработке продуктов на базе AI/DS-технологий</w:t>
+              <w:t>Участие в составе корос-функциональных команд в ряде проектов по разработке продуктов на базе AI/DS-технологий</w:t>
             </w:r>
             <w:r>
               <w:t>, в том числе</w:t>
@@ -1276,33 +1198,11 @@
             <w:r>
               <w:t>п</w:t>
             </w:r>
-            <w:proofErr w:type="spellStart"/>
             <w:r>
               <w:rPr>
                 <w:lang w:val="en-US"/>
               </w:rPr>
-              <w:t>роекты</w:t>
-            </w:r>
-            <w:proofErr w:type="spellEnd"/>
-            <w:r>
-              <w:rPr>
-                <w:lang w:val="en-US"/>
-              </w:rPr>
-              <w:t xml:space="preserve"> ML for social goods </w:t>
-            </w:r>
-            <w:proofErr w:type="spellStart"/>
-            <w:r>
-              <w:rPr>
-                <w:lang w:val="en-US"/>
-              </w:rPr>
-              <w:t>сообщества</w:t>
-            </w:r>
-            <w:proofErr w:type="spellEnd"/>
-            <w:r>
-              <w:rPr>
-                <w:lang w:val="en-US"/>
-              </w:rPr>
-              <w:t xml:space="preserve"> Open Data Science</w:t>
+              <w:t>роекты ML for social goods сообщества Open Data Science</w:t>
             </w:r>
             <w:r>
               <w:rPr>
@@ -1379,18 +1279,10 @@
               <w:t>-</w:t>
             </w:r>
             <w:r>
-              <w:t xml:space="preserve"> </w:t>
-            </w:r>
-            <w:proofErr w:type="spellStart"/>
-            <w:r>
-              <w:t>н</w:t>
-            </w:r>
-            <w:r>
-              <w:t>.в</w:t>
-            </w:r>
-            <w:proofErr w:type="spellEnd"/>
-            <w:r>
-              <w:t>.</w:t>
+              <w:t xml:space="preserve"> н</w:t>
+            </w:r>
+            <w:r>
+              <w:t>.в.</w:t>
             </w:r>
           </w:p>
         </w:tc>
@@ -1713,41 +1605,13 @@
                 <w:lang w:val="ru-RU" w:eastAsia="ru-RU" w:bidi="ru-RU"/>
               </w:rPr>
             </w:pPr>
-            <w:proofErr w:type="spellStart"/>
             <w:r>
               <w:rPr>
                 <w:sz w:val="18"/>
                 <w:szCs w:val="18"/>
                 <w:lang w:val="ru-RU" w:eastAsia="ru-RU" w:bidi="ru-RU"/>
               </w:rPr>
-              <w:t>Product</w:t>
-            </w:r>
-            <w:proofErr w:type="spellEnd"/>
-            <w:r>
-              <w:rPr>
-                <w:sz w:val="18"/>
-                <w:szCs w:val="18"/>
-                <w:lang w:val="ru-RU" w:eastAsia="ru-RU" w:bidi="ru-RU"/>
-              </w:rPr>
-              <w:t xml:space="preserve"> </w:t>
-            </w:r>
-            <w:proofErr w:type="spellStart"/>
-            <w:r>
-              <w:rPr>
-                <w:sz w:val="18"/>
-                <w:szCs w:val="18"/>
-                <w:lang w:val="ru-RU" w:eastAsia="ru-RU" w:bidi="ru-RU"/>
-              </w:rPr>
-              <w:t>Owner</w:t>
-            </w:r>
-            <w:proofErr w:type="spellEnd"/>
-            <w:r>
-              <w:rPr>
-                <w:sz w:val="18"/>
-                <w:szCs w:val="18"/>
-                <w:lang w:val="ru-RU" w:eastAsia="ru-RU" w:bidi="ru-RU"/>
-              </w:rPr>
-              <w:t xml:space="preserve"> </w:t>
+              <w:t xml:space="preserve">Product Owner </w:t>
             </w:r>
             <w:r>
               <w:rPr>
@@ -1801,7 +1665,6 @@
                 </w:rPr>
                 <w:t>2</w:t>
               </w:r>
-              <w:proofErr w:type="spellStart"/>
               <w:r>
                 <w:rPr>
                   <w:rStyle w:val="a7"/>
@@ -1812,7 +1675,6 @@
                 </w:rPr>
                 <w:t>kaudit</w:t>
               </w:r>
-              <w:proofErr w:type="spellEnd"/>
               <w:r>
                 <w:rPr>
                   <w:rStyle w:val="a7"/>
@@ -1823,7 +1685,6 @@
                 </w:rPr>
                 <w:t>.</w:t>
               </w:r>
-              <w:proofErr w:type="spellStart"/>
               <w:r>
                 <w:rPr>
                   <w:rStyle w:val="a7"/>
@@ -1834,7 +1695,6 @@
                 </w:rPr>
                 <w:t>ru</w:t>
               </w:r>
-              <w:proofErr w:type="spellEnd"/>
               <w:r>
                 <w:rPr>
                   <w:rStyle w:val="a7"/>
@@ -1913,28 +1773,12 @@
                 <w:lang w:val="ru-RU" w:eastAsia="ru-RU" w:bidi="ru-RU"/>
               </w:rPr>
             </w:pPr>
-            <w:proofErr w:type="spellStart"/>
             <w:r>
               <w:rPr>
                 <w:lang w:val="ru-RU" w:eastAsia="ru-RU" w:bidi="ru-RU"/>
               </w:rPr>
-              <w:t>Product</w:t>
-            </w:r>
-            <w:proofErr w:type="spellEnd"/>
-            <w:r>
-              <w:rPr>
-                <w:lang w:val="ru-RU" w:eastAsia="ru-RU" w:bidi="ru-RU"/>
-              </w:rPr>
-              <w:t xml:space="preserve"> </w:t>
-            </w:r>
-            <w:proofErr w:type="spellStart"/>
-            <w:r>
-              <w:rPr>
-                <w:lang w:val="ru-RU" w:eastAsia="ru-RU" w:bidi="ru-RU"/>
-              </w:rPr>
-              <w:t>Owner</w:t>
-            </w:r>
-            <w:proofErr w:type="spellEnd"/>
+              <w:t>Product Owner</w:t>
+            </w:r>
             <w:r>
               <w:rPr>
                 <w:lang w:val="ru-RU" w:eastAsia="ru-RU" w:bidi="ru-RU"/>
@@ -2212,11 +2056,9 @@
               <w:pStyle w:val="bulletedlist"/>
               <w:spacing w:after="0"/>
             </w:pPr>
-            <w:proofErr w:type="spellStart"/>
             <w:r>
               <w:t>монетизированы</w:t>
             </w:r>
-            <w:proofErr w:type="spellEnd"/>
             <w:r>
               <w:t xml:space="preserve"> </w:t>
             </w:r>
@@ -2394,7 +2236,20 @@
                 <w:lang w:val="ru-RU"/>
               </w:rPr>
               <w:br/>
-              <w:t>Финансовое моделирование, финансовый анализ.</w:t>
+            </w:r>
+            <w:r>
+              <w:rPr>
+                <w:rFonts w:cs="Tahoma"/>
+                <w:lang w:val="ru-RU"/>
+              </w:rPr>
+              <w:t>Анализ рынков, ф</w:t>
+            </w:r>
+            <w:r>
+              <w:rPr>
+                <w:rFonts w:cs="Tahoma"/>
+                <w:lang w:val="ru-RU"/>
+              </w:rPr>
+              <w:t>инансовое моделирование, финансовый анализ.</w:t>
             </w:r>
             <w:r>
               <w:rPr>
@@ -2412,39 +2267,7 @@
               <w:jc w:val="both"/>
             </w:pPr>
             <w:r>
-              <w:t>«</w:t>
-            </w:r>
-            <w:proofErr w:type="spellStart"/>
-            <w:r>
-              <w:t>Recognized</w:t>
-            </w:r>
-            <w:proofErr w:type="spellEnd"/>
-            <w:r>
-              <w:t xml:space="preserve"> </w:t>
-            </w:r>
-            <w:proofErr w:type="spellStart"/>
-            <w:r>
-              <w:t>European</w:t>
-            </w:r>
-            <w:proofErr w:type="spellEnd"/>
-            <w:r>
-              <w:t xml:space="preserve"> </w:t>
-            </w:r>
-            <w:proofErr w:type="spellStart"/>
-            <w:r>
-              <w:t>Valuer</w:t>
-            </w:r>
-            <w:proofErr w:type="spellEnd"/>
-            <w:r>
-              <w:t xml:space="preserve">», («Признанный европейский оценщик» (REV), </w:t>
-            </w:r>
-            <w:proofErr w:type="spellStart"/>
-            <w:r>
-              <w:t>TEGoVA</w:t>
-            </w:r>
-            <w:proofErr w:type="spellEnd"/>
-            <w:r>
-              <w:t>.</w:t>
+              <w:t>«Recognized European Valuer», («Признанный европейский оценщик» (REV), TEGoVA.</w:t>
             </w:r>
           </w:p>
           <w:p>
@@ -2577,21 +2400,12 @@
                 <w:i w:val="0"/>
               </w:rPr>
             </w:pPr>
-            <w:proofErr w:type="spellStart"/>
             <w:r>
               <w:rPr>
                 <w:rStyle w:val="LocationChar"/>
                 <w:i w:val="0"/>
               </w:rPr>
-              <w:t>Тотал</w:t>
-            </w:r>
-            <w:proofErr w:type="spellEnd"/>
-            <w:r>
-              <w:rPr>
-                <w:rStyle w:val="LocationChar"/>
-                <w:i w:val="0"/>
-              </w:rPr>
-              <w:t xml:space="preserve">-Телеком. </w:t>
+              <w:t xml:space="preserve">Тотал-Телеком. </w:t>
             </w:r>
             <w:r>
               <w:rPr>
@@ -2687,15 +2501,7 @@
               <w:jc w:val="both"/>
             </w:pPr>
             <w:r>
-              <w:t xml:space="preserve">Проекты </w:t>
-            </w:r>
-            <w:proofErr w:type="spellStart"/>
-            <w:r>
-              <w:t>indoor</w:t>
-            </w:r>
-            <w:proofErr w:type="spellEnd"/>
-            <w:r>
-              <w:t xml:space="preserve"> систем связи в крупных многофункциональных центрах</w:t>
+              <w:t>Проекты indoor систем связи в крупных многофункциональных центрах</w:t>
             </w:r>
             <w:r>
               <w:t>.</w:t>
@@ -3084,7 +2890,6 @@
                 <w:lang w:val="ru-RU"/>
               </w:rPr>
             </w:pPr>
-            <w:proofErr w:type="spellStart"/>
             <w:r>
               <w:rPr>
                 <w:rFonts w:cs="Tahoma"/>
@@ -3092,7 +2897,6 @@
               </w:rPr>
               <w:t>ScrumTrek</w:t>
             </w:r>
-            <w:proofErr w:type="spellEnd"/>
             <w:r>
               <w:rPr>
                 <w:rFonts w:cs="Tahoma"/>
@@ -3101,7 +2905,6 @@
               </w:rPr>
               <w:t xml:space="preserve">, </w:t>
             </w:r>
-            <w:proofErr w:type="spellStart"/>
             <w:r>
               <w:rPr>
                 <w:rFonts w:cs="Tahoma"/>
@@ -3109,7 +2912,6 @@
               </w:rPr>
               <w:t>LeanDS</w:t>
             </w:r>
-            <w:proofErr w:type="spellEnd"/>
           </w:p>
           <w:p>
             <w:pPr>
@@ -3200,7 +3002,27 @@
                   <w:bCs/>
                   <w:lang w:val="ru-RU"/>
                 </w:rPr>
-                <w:t>: 000001</w:t>
+                <w:t>:</w:t>
+              </w:r>
+              <w:r>
+                <w:rPr>
+                  <w:rStyle w:val="a7"/>
+                  <w:rFonts w:cs="Tahoma"/>
+                  <w:b w:val="0"/>
+                  <w:bCs/>
+                  <w:lang w:val="ru-RU"/>
+                </w:rPr>
+                <w:t xml:space="preserve"> </w:t>
+              </w:r>
+              <w:r>
+                <w:rPr>
+                  <w:rStyle w:val="a7"/>
+                  <w:rFonts w:cs="Tahoma"/>
+                  <w:b w:val="0"/>
+                  <w:bCs/>
+                  <w:lang w:val="ru-RU"/>
+                </w:rPr>
+                <w:t>000001</w:t>
               </w:r>
             </w:hyperlink>
           </w:p>
@@ -3408,7 +3230,6 @@
               </w:rPr>
             </w:pPr>
             <w:hyperlink r:id="rId17" w:history="1">
-              <w:proofErr w:type="spellStart"/>
               <w:r>
                 <w:rPr>
                   <w:rStyle w:val="a7"/>
@@ -3416,7 +3237,6 @@
                 </w:rPr>
                 <w:t>ODS.ia</w:t>
               </w:r>
-              <w:proofErr w:type="spellEnd"/>
             </w:hyperlink>
             <w:r>
               <w:rPr>
@@ -3425,7 +3245,6 @@
               <w:t xml:space="preserve">, </w:t>
             </w:r>
             <w:hyperlink r:id="rId18" w:history="1">
-              <w:proofErr w:type="spellStart"/>
               <w:r>
                 <w:rPr>
                   <w:rStyle w:val="a7"/>
@@ -3433,7 +3252,6 @@
                 </w:rPr>
                 <w:t>DataFest</w:t>
               </w:r>
-              <w:proofErr w:type="spellEnd"/>
             </w:hyperlink>
           </w:p>
           <w:p>
@@ -3541,28 +3359,12 @@
               <w:pStyle w:val="Dates"/>
             </w:pPr>
             <w:hyperlink r:id="rId20" w:history="1">
-              <w:proofErr w:type="spellStart"/>
               <w:r>
                 <w:rPr>
                   <w:rStyle w:val="a7"/>
                 </w:rPr>
-                <w:t>Product</w:t>
+                <w:t>Product Camp</w:t>
               </w:r>
-              <w:proofErr w:type="spellEnd"/>
-              <w:r>
-                <w:rPr>
-                  <w:rStyle w:val="a7"/>
-                </w:rPr>
-                <w:t xml:space="preserve"> </w:t>
-              </w:r>
-              <w:proofErr w:type="spellStart"/>
-              <w:r>
-                <w:rPr>
-                  <w:rStyle w:val="a7"/>
-                </w:rPr>
-                <w:t>Camp</w:t>
-              </w:r>
-              <w:proofErr w:type="spellEnd"/>
             </w:hyperlink>
             <w:r>
               <w:t xml:space="preserve">, </w:t>
@@ -3734,13 +3536,8 @@
               <w:pStyle w:val="bulletedlist"/>
               <w:spacing w:before="0" w:after="0"/>
             </w:pPr>
-            <w:proofErr w:type="spellStart"/>
-            <w:r>
-              <w:t>Python</w:t>
-            </w:r>
-            <w:proofErr w:type="spellEnd"/>
-            <w:r>
-              <w:t>, SQL, HTML</w:t>
+            <w:r>
+              <w:t>Python, SQL, HTML</w:t>
             </w:r>
           </w:p>
           <w:p>
@@ -3751,28 +3548,12 @@
                 <w:lang w:val="en-US"/>
               </w:rPr>
             </w:pPr>
-            <w:proofErr w:type="spellStart"/>
             <w:r>
               <w:rPr>
                 <w:lang w:val="en-US"/>
               </w:rPr>
-              <w:t>Jupyter</w:t>
-            </w:r>
-            <w:proofErr w:type="spellEnd"/>
-            <w:r>
-              <w:rPr>
-                <w:lang w:val="en-US"/>
-              </w:rPr>
-              <w:t xml:space="preserve"> Notebook, Yandex </w:t>
-            </w:r>
-            <w:proofErr w:type="spellStart"/>
-            <w:r>
-              <w:rPr>
-                <w:lang w:val="en-US"/>
-              </w:rPr>
-              <w:t>DataSphere</w:t>
-            </w:r>
-            <w:proofErr w:type="spellEnd"/>
+              <w:t>Jupyter Notebook, Yandex DataSphere</w:t>
+            </w:r>
           </w:p>
           <w:p>
             <w:pPr>
@@ -3801,35 +3582,7 @@
               <w:rPr>
                 <w:lang w:val="en-US"/>
               </w:rPr>
-              <w:t xml:space="preserve">Google Analytics, </w:t>
-            </w:r>
-            <w:proofErr w:type="spellStart"/>
-            <w:r>
-              <w:rPr>
-                <w:lang w:val="en-US"/>
-              </w:rPr>
-              <w:t>Яндекс.Метрика</w:t>
-            </w:r>
-            <w:proofErr w:type="spellEnd"/>
-            <w:r>
-              <w:rPr>
-                <w:lang w:val="en-US"/>
-              </w:rPr>
-              <w:t xml:space="preserve">, </w:t>
-            </w:r>
-            <w:proofErr w:type="spellStart"/>
-            <w:r>
-              <w:rPr>
-                <w:lang w:val="en-US"/>
-              </w:rPr>
-              <w:t>сall</w:t>
-            </w:r>
-            <w:proofErr w:type="spellEnd"/>
-            <w:r>
-              <w:rPr>
-                <w:lang w:val="en-US"/>
-              </w:rPr>
-              <w:t>-tracking</w:t>
+              <w:t>Google Analytics, Яндекс.Метрика, сall-tracking</w:t>
             </w:r>
           </w:p>
           <w:p>
@@ -3844,16 +3597,8 @@
               <w:rPr>
                 <w:lang w:val="en-US"/>
               </w:rPr>
-              <w:t xml:space="preserve">Google Ads, </w:t>
-            </w:r>
-            <w:proofErr w:type="spellStart"/>
-            <w:r>
-              <w:rPr>
-                <w:lang w:val="en-US"/>
-              </w:rPr>
-              <w:t>Яндекс.Директ</w:t>
-            </w:r>
-            <w:proofErr w:type="spellEnd"/>
+              <w:t>Google Ads, Яндекс.Директ</w:t>
+            </w:r>
           </w:p>
           <w:p>
             <w:pPr>
@@ -3894,16 +3639,8 @@
               <w:rPr>
                 <w:lang w:val="en-US"/>
               </w:rPr>
-              <w:t xml:space="preserve">MS Access, </w:t>
-            </w:r>
-            <w:proofErr w:type="spellStart"/>
-            <w:r>
-              <w:rPr>
-                <w:lang w:val="en-US"/>
-              </w:rPr>
-              <w:t>ClickHouse</w:t>
-            </w:r>
-            <w:proofErr w:type="spellEnd"/>
+              <w:t>MS Access, ClickHouse</w:t>
+            </w:r>
           </w:p>
           <w:p>
             <w:pPr>
@@ -3913,33 +3650,11 @@
                 <w:lang w:val="en-US"/>
               </w:rPr>
             </w:pPr>
-            <w:proofErr w:type="spellStart"/>
             <w:r>
               <w:rPr>
                 <w:lang w:val="en-US"/>
               </w:rPr>
-              <w:t>Платформа</w:t>
-            </w:r>
-            <w:proofErr w:type="spellEnd"/>
-            <w:r>
-              <w:rPr>
-                <w:lang w:val="en-US"/>
-              </w:rPr>
-              <w:t xml:space="preserve"> и </w:t>
-            </w:r>
-            <w:proofErr w:type="spellStart"/>
-            <w:r>
-              <w:rPr>
-                <w:lang w:val="en-US"/>
-              </w:rPr>
-              <w:t>технологии</w:t>
-            </w:r>
-            <w:proofErr w:type="spellEnd"/>
-            <w:r>
-              <w:rPr>
-                <w:lang w:val="en-US"/>
-              </w:rPr>
-              <w:t xml:space="preserve"> 1C, SharePoint</w:t>
+              <w:t>Платформа и технологии 1C, SharePoint</w:t>
             </w:r>
           </w:p>
           <w:p>
@@ -3950,19 +3665,11 @@
                 <w:lang w:val="en-US"/>
               </w:rPr>
             </w:pPr>
-            <w:proofErr w:type="spellStart"/>
             <w:r>
               <w:rPr>
                 <w:lang w:val="en-US"/>
               </w:rPr>
-              <w:t>КриптоПро</w:t>
-            </w:r>
-            <w:proofErr w:type="spellEnd"/>
-            <w:r>
-              <w:rPr>
-                <w:lang w:val="en-US"/>
-              </w:rPr>
-              <w:t xml:space="preserve"> УЦ</w:t>
+              <w:t>КриптоПро УЦ</w:t>
             </w:r>
           </w:p>
           <w:p>
@@ -3976,19 +3683,11 @@
                 <w:lang w:val="en-US"/>
               </w:rPr>
             </w:pPr>
-            <w:proofErr w:type="spellStart"/>
             <w:r>
               <w:rPr>
                 <w:lang w:val="en-US"/>
               </w:rPr>
-              <w:t>Яндекс.Облако</w:t>
-            </w:r>
-            <w:proofErr w:type="spellEnd"/>
-            <w:r>
-              <w:rPr>
-                <w:lang w:val="en-US"/>
-              </w:rPr>
-              <w:t>, Azure, Microsoft 365 (Office 365)</w:t>
+              <w:t>Яндекс.Облако, Azure, Microsoft 365 (Office 365)</w:t>
             </w:r>
           </w:p>
         </w:tc>
@@ -4081,16 +3780,8 @@
               <w:rPr>
                 <w:lang w:val="en-US"/>
               </w:rPr>
-              <w:t xml:space="preserve">miro.com, mural.co, </w:t>
-            </w:r>
-            <w:proofErr w:type="spellStart"/>
-            <w:r>
-              <w:rPr>
-                <w:lang w:val="en-US"/>
-              </w:rPr>
-              <w:t>jamboard</w:t>
-            </w:r>
-            <w:proofErr w:type="spellEnd"/>
+              <w:t>miro.com, mural.co, jamboard</w:t>
+            </w:r>
           </w:p>
           <w:p>
             <w:pPr>
@@ -4100,33 +3791,11 @@
                 <w:lang w:val="en-US"/>
               </w:rPr>
             </w:pPr>
-            <w:proofErr w:type="spellStart"/>
             <w:r>
               <w:rPr>
                 <w:lang w:val="en-US"/>
               </w:rPr>
-              <w:t>Яндекс.Трекер</w:t>
-            </w:r>
-            <w:proofErr w:type="spellEnd"/>
-            <w:r>
-              <w:rPr>
-                <w:lang w:val="en-US"/>
-              </w:rPr>
-              <w:t xml:space="preserve">, Jira, </w:t>
-            </w:r>
-            <w:proofErr w:type="spellStart"/>
-            <w:r>
-              <w:rPr>
-                <w:lang w:val="en-US"/>
-              </w:rPr>
-              <w:t>TickTick</w:t>
-            </w:r>
-            <w:proofErr w:type="spellEnd"/>
-            <w:r>
-              <w:rPr>
-                <w:lang w:val="en-US"/>
-              </w:rPr>
-              <w:t>, kaiten.io, Trello, Slack</w:t>
+              <w:t>Яндекс.Трекер, Jira, TickTick, kaiten.io, Trello, Slack</w:t>
             </w:r>
           </w:p>
           <w:p>
@@ -4690,57 +4359,8 @@
                 <w:rFonts w:cs="Tahoma"/>
                 <w:lang w:val="ru-RU"/>
               </w:rPr>
-              <w:t xml:space="preserve"> </w:t>
-            </w:r>
-            <w:proofErr w:type="spellStart"/>
-            <w:r>
-              <w:rPr>
-                <w:rFonts w:cs="Tahoma"/>
-                <w:lang w:val="ru-RU"/>
-              </w:rPr>
-              <w:t>Open</w:t>
-            </w:r>
-            <w:proofErr w:type="spellEnd"/>
-            <w:r>
-              <w:rPr>
-                <w:rFonts w:cs="Tahoma"/>
-                <w:lang w:val="ru-RU"/>
-              </w:rPr>
-              <w:t xml:space="preserve"> </w:t>
-            </w:r>
-            <w:proofErr w:type="spellStart"/>
-            <w:r>
-              <w:rPr>
-                <w:rFonts w:cs="Tahoma"/>
-                <w:lang w:val="ru-RU"/>
-              </w:rPr>
-              <w:t>Data</w:t>
-            </w:r>
-            <w:proofErr w:type="spellEnd"/>
-            <w:r>
-              <w:rPr>
-                <w:rFonts w:cs="Tahoma"/>
-                <w:lang w:val="ru-RU"/>
-              </w:rPr>
-              <w:t xml:space="preserve"> </w:t>
-            </w:r>
-            <w:proofErr w:type="spellStart"/>
-            <w:r>
-              <w:rPr>
-                <w:rFonts w:cs="Tahoma"/>
-                <w:lang w:val="ru-RU"/>
-              </w:rPr>
-              <w:t>Science</w:t>
-            </w:r>
-            <w:proofErr w:type="spellEnd"/>
-            <w:r>
-              <w:rPr>
-                <w:rFonts w:cs="Tahoma"/>
-                <w:lang w:val="ru-RU"/>
-              </w:rPr>
-              <w:t xml:space="preserve"> (</w:t>
-            </w:r>
-            <w:proofErr w:type="spellStart"/>
+              <w:t xml:space="preserve"> Open Data Science (</w:t>
+            </w:r>
             <w:proofErr w:type="gramStart"/>
             <w:r>
               <w:rPr>
@@ -4749,30 +4369,13 @@
               </w:rPr>
               <w:t>ods.ia</w:t>
             </w:r>
-            <w:proofErr w:type="spellEnd"/>
             <w:proofErr w:type="gramEnd"/>
             <w:r>
               <w:rPr>
                 <w:rFonts w:cs="Tahoma"/>
                 <w:lang w:val="ru-RU"/>
               </w:rPr>
-              <w:t xml:space="preserve">). Участвую в конференциях, </w:t>
-            </w:r>
-            <w:proofErr w:type="spellStart"/>
-            <w:r>
-              <w:rPr>
-                <w:rFonts w:cs="Tahoma"/>
-                <w:lang w:val="ru-RU"/>
-              </w:rPr>
-              <w:t>кемпах</w:t>
-            </w:r>
-            <w:proofErr w:type="spellEnd"/>
-            <w:r>
-              <w:rPr>
-                <w:rFonts w:cs="Tahoma"/>
-                <w:lang w:val="ru-RU"/>
-              </w:rPr>
-              <w:t xml:space="preserve"> и фестивалях</w:t>
+              <w:t>). Участвую в конференциях, кемпах и фестивалях</w:t>
             </w:r>
             <w:r>
               <w:rPr>
@@ -4788,7 +4391,6 @@
               </w:rPr>
               <w:t xml:space="preserve"> как член </w:t>
             </w:r>
-            <w:proofErr w:type="spellStart"/>
             <w:proofErr w:type="gramStart"/>
             <w:r>
               <w:rPr>
@@ -4797,7 +4399,6 @@
               </w:rPr>
               <w:t>орг.команды</w:t>
             </w:r>
-            <w:proofErr w:type="spellEnd"/>
             <w:proofErr w:type="gramEnd"/>
             <w:r>
               <w:rPr>
@@ -4825,35 +4426,7 @@
               <w:rPr>
                 <w:rFonts w:cs="Tahoma"/>
               </w:rPr>
-              <w:t xml:space="preserve">елал доклад на </w:t>
-            </w:r>
-            <w:proofErr w:type="spellStart"/>
-            <w:r>
-              <w:rPr>
-                <w:rFonts w:cs="Tahoma"/>
-              </w:rPr>
-              <w:t>Product</w:t>
-            </w:r>
-            <w:proofErr w:type="spellEnd"/>
-            <w:r>
-              <w:rPr>
-                <w:rFonts w:cs="Tahoma"/>
-              </w:rPr>
-              <w:t xml:space="preserve"> </w:t>
-            </w:r>
-            <w:proofErr w:type="spellStart"/>
-            <w:r>
-              <w:rPr>
-                <w:rFonts w:cs="Tahoma"/>
-              </w:rPr>
-              <w:t>Camp</w:t>
-            </w:r>
-            <w:proofErr w:type="spellEnd"/>
-            <w:r>
-              <w:rPr>
-                <w:rFonts w:cs="Tahoma"/>
-              </w:rPr>
-              <w:t xml:space="preserve">, на тему </w:t>
+              <w:t xml:space="preserve">елал доклад на Product Camp, на тему </w:t>
             </w:r>
             <w:hyperlink r:id="rId21" w:history="1">
               <w:r>
@@ -4899,38 +4472,9 @@
               <w:rPr>
                 <w:rFonts w:cs="Tahoma"/>
               </w:rPr>
-              <w:t xml:space="preserve"> оптимального фреймворка управления AI/DS (</w:t>
-            </w:r>
-            <w:proofErr w:type="spellStart"/>
-            <w:r>
-              <w:rPr>
-                <w:rFonts w:cs="Tahoma"/>
-              </w:rPr>
-              <w:t>Big</w:t>
-            </w:r>
-            <w:proofErr w:type="spellEnd"/>
-            <w:r>
-              <w:rPr>
-                <w:rFonts w:cs="Tahoma"/>
-              </w:rPr>
-              <w:t xml:space="preserve"> </w:t>
-            </w:r>
-            <w:proofErr w:type="spellStart"/>
-            <w:r>
-              <w:rPr>
-                <w:rFonts w:cs="Tahoma"/>
-              </w:rPr>
-              <w:t>Data</w:t>
-            </w:r>
-            <w:proofErr w:type="spellEnd"/>
-            <w:r>
-              <w:rPr>
-                <w:rFonts w:cs="Tahoma"/>
-              </w:rPr>
-              <w:t xml:space="preserve">) проектами и продуктами в рамках проекта </w:t>
+              <w:t xml:space="preserve"> оптимального фреймворка управления AI/DS (Big Data) проектами и продуктами в рамках проекта </w:t>
             </w:r>
             <w:hyperlink r:id="rId22" w:history="1">
-              <w:proofErr w:type="spellStart"/>
               <w:r>
                 <w:rPr>
                   <w:rStyle w:val="a7"/>
@@ -4938,7 +4482,6 @@
                 </w:rPr>
                 <w:t>LeanDS</w:t>
               </w:r>
-              <w:proofErr w:type="spellEnd"/>
             </w:hyperlink>
             <w:r>
               <w:rPr>
@@ -4946,79 +4489,20 @@
               </w:rPr>
               <w:t>, как соавтор и как практикующий специалист (</w:t>
             </w:r>
-            <w:proofErr w:type="spellStart"/>
-            <w:r>
-              <w:rPr>
-                <w:rFonts w:cs="Tahoma"/>
-              </w:rPr>
-              <w:fldChar w:fldCharType="begin"/>
-            </w:r>
-            <w:r>
-              <w:rPr>
-                <w:rFonts w:cs="Tahoma"/>
-              </w:rPr>
-              <w:instrText xml:space="preserve"> HYPERLINK "https://github.com/PakinIgor/PakinIgor.github.io/blob/master/docs/Certificates/LeanDS_000001_IGOR_PAKIN.pdf" </w:instrText>
-            </w:r>
-            <w:r>
-              <w:rPr>
-                <w:rFonts w:cs="Tahoma"/>
-              </w:rPr>
-              <w:fldChar w:fldCharType="separate"/>
-            </w:r>
-            <w:r>
-              <w:rPr>
-                <w:rStyle w:val="a7"/>
-                <w:rFonts w:cs="Tahoma"/>
-              </w:rPr>
-              <w:t>Certificate</w:t>
-            </w:r>
-            <w:proofErr w:type="spellEnd"/>
-            <w:r>
-              <w:rPr>
-                <w:rStyle w:val="a7"/>
-                <w:rFonts w:cs="Tahoma"/>
-              </w:rPr>
-              <w:t xml:space="preserve"> ID: 000001</w:t>
-            </w:r>
-            <w:r>
-              <w:rPr>
-                <w:rFonts w:cs="Tahoma"/>
-              </w:rPr>
-              <w:fldChar w:fldCharType="end"/>
-            </w:r>
-            <w:r>
-              <w:rPr>
-                <w:rFonts w:cs="Tahoma"/>
-              </w:rPr>
-              <w:t xml:space="preserve"> / Управление проектами и продуктами в </w:t>
-            </w:r>
-            <w:proofErr w:type="spellStart"/>
-            <w:r>
-              <w:rPr>
-                <w:rFonts w:cs="Tahoma"/>
-              </w:rPr>
-              <w:t>Data</w:t>
-            </w:r>
-            <w:proofErr w:type="spellEnd"/>
-            <w:r>
-              <w:rPr>
-                <w:rFonts w:cs="Tahoma"/>
-              </w:rPr>
-              <w:t xml:space="preserve"> </w:t>
-            </w:r>
-            <w:proofErr w:type="spellStart"/>
-            <w:r>
-              <w:rPr>
-                <w:rFonts w:cs="Tahoma"/>
-              </w:rPr>
-              <w:t>Science</w:t>
-            </w:r>
-            <w:proofErr w:type="spellEnd"/>
-            <w:r>
-              <w:rPr>
-                <w:rFonts w:cs="Tahoma"/>
-              </w:rPr>
-              <w:t>).</w:t>
+            <w:hyperlink r:id="rId23" w:history="1">
+              <w:r>
+                <w:rPr>
+                  <w:rStyle w:val="a7"/>
+                  <w:rFonts w:cs="Tahoma"/>
+                </w:rPr>
+                <w:t>Certificate ID: 000001</w:t>
+              </w:r>
+            </w:hyperlink>
+            <w:r>
+              <w:rPr>
+                <w:rFonts w:cs="Tahoma"/>
+              </w:rPr>
+              <w:t xml:space="preserve"> / Управление проектами и продуктами в Data Science).</w:t>
             </w:r>
           </w:p>
           <w:p>
@@ -5033,37 +4517,9 @@
               <w:rPr>
                 <w:rFonts w:cs="Tahoma"/>
               </w:rPr>
-              <w:t xml:space="preserve">Доклад на Главном </w:t>
-            </w:r>
-            <w:proofErr w:type="spellStart"/>
-            <w:r>
-              <w:rPr>
-                <w:rFonts w:cs="Tahoma"/>
-              </w:rPr>
-              <w:t>Data</w:t>
-            </w:r>
-            <w:proofErr w:type="spellEnd"/>
-            <w:r>
-              <w:rPr>
-                <w:rFonts w:cs="Tahoma"/>
-              </w:rPr>
-              <w:t xml:space="preserve"> </w:t>
-            </w:r>
-            <w:proofErr w:type="spellStart"/>
-            <w:r>
-              <w:rPr>
-                <w:rFonts w:cs="Tahoma"/>
-              </w:rPr>
-              <w:t>Science</w:t>
-            </w:r>
-            <w:proofErr w:type="spellEnd"/>
-            <w:r>
-              <w:rPr>
-                <w:rFonts w:cs="Tahoma"/>
-              </w:rPr>
-              <w:t xml:space="preserve"> событие года, от ODS (</w:t>
-            </w:r>
-            <w:hyperlink r:id="rId23" w:history="1">
+              <w:t>Доклад на Главном Data Science событие года, от ODS (</w:t>
+            </w:r>
+            <w:hyperlink r:id="rId24" w:history="1">
               <w:r>
                 <w:rPr>
                   <w:rStyle w:val="a7"/>
@@ -5078,85 +4534,28 @@
               </w:rPr>
               <w:t xml:space="preserve">) - </w:t>
             </w:r>
-            <w:hyperlink r:id="rId24" w:history="1">
-              <w:proofErr w:type="spellStart"/>
-              <w:r>
-                <w:rPr>
-                  <w:rStyle w:val="a7"/>
-                  <w:rFonts w:cs="Tahoma"/>
-                </w:rPr>
-                <w:t>Data</w:t>
-              </w:r>
-              <w:proofErr w:type="spellEnd"/>
-              <w:r>
-                <w:rPr>
-                  <w:rStyle w:val="a7"/>
-                  <w:rFonts w:cs="Tahoma"/>
-                </w:rPr>
-                <w:t xml:space="preserve"> </w:t>
-              </w:r>
-              <w:proofErr w:type="spellStart"/>
-              <w:r>
-                <w:rPr>
-                  <w:rStyle w:val="a7"/>
-                  <w:rFonts w:cs="Tahoma"/>
-                </w:rPr>
-                <w:t>Fest</w:t>
-              </w:r>
-              <w:proofErr w:type="spellEnd"/>
-              <w:r>
-                <w:rPr>
-                  <w:rStyle w:val="a7"/>
-                  <w:rFonts w:cs="Tahoma"/>
-                </w:rPr>
-                <w:t xml:space="preserve"> 2020</w:t>
-              </w:r>
-            </w:hyperlink>
-            <w:r>
-              <w:rPr>
-                <w:rFonts w:cs="Tahoma"/>
-              </w:rPr>
-              <w:t xml:space="preserve"> - </w:t>
-            </w:r>
             <w:hyperlink r:id="rId25" w:history="1">
               <w:r>
                 <w:rPr>
                   <w:rStyle w:val="a7"/>
                   <w:rFonts w:cs="Tahoma"/>
                 </w:rPr>
-                <w:t>Экономика AI/</w:t>
+                <w:t>Data Fest 2020</w:t>
               </w:r>
-              <w:proofErr w:type="spellStart"/>
+            </w:hyperlink>
+            <w:r>
+              <w:rPr>
+                <w:rFonts w:cs="Tahoma"/>
+              </w:rPr>
+              <w:t xml:space="preserve"> - </w:t>
+            </w:r>
+            <w:hyperlink r:id="rId26" w:history="1">
               <w:r>
                 <w:rPr>
                   <w:rStyle w:val="a7"/>
                   <w:rFonts w:cs="Tahoma"/>
                 </w:rPr>
-                <w:t>Big</w:t>
-              </w:r>
-              <w:proofErr w:type="spellEnd"/>
-              <w:r>
-                <w:rPr>
-                  <w:rStyle w:val="a7"/>
-                  <w:rFonts w:cs="Tahoma"/>
-                </w:rPr>
-                <w:t xml:space="preserve"> </w:t>
-              </w:r>
-              <w:proofErr w:type="spellStart"/>
-              <w:r>
-                <w:rPr>
-                  <w:rStyle w:val="a7"/>
-                  <w:rFonts w:cs="Tahoma"/>
-                </w:rPr>
-                <w:t>Data</w:t>
-              </w:r>
-              <w:proofErr w:type="spellEnd"/>
-              <w:r>
-                <w:rPr>
-                  <w:rStyle w:val="a7"/>
-                  <w:rFonts w:cs="Tahoma"/>
-                </w:rPr>
-                <w:t xml:space="preserve"> продуктов. Управление добавленной стоимостью для бизнеса</w:t>
+                <w:t>Экономика AI/Big Data продуктов. Управление добавленной стоимостью для бизнеса</w:t>
               </w:r>
             </w:hyperlink>
             <w:r>
@@ -5194,7 +4593,6 @@
               </w:rPr>
               <w:t xml:space="preserve"> </w:t>
             </w:r>
-            <w:proofErr w:type="spellStart"/>
             <w:r>
               <w:rPr>
                 <w:rFonts w:cs="Tahoma"/>
@@ -5202,7 +4600,6 @@
               </w:rPr>
               <w:t>ProductCampRussia</w:t>
             </w:r>
-            <w:proofErr w:type="spellEnd"/>
             <w:r>
               <w:rPr>
                 <w:rFonts w:cs="Tahoma"/>
@@ -5329,7 +4726,7 @@
               </w:rPr>
               <w:t xml:space="preserve"> </w:t>
             </w:r>
-            <w:hyperlink r:id="rId26" w:history="1">
+            <w:hyperlink r:id="rId27" w:history="1">
               <w:r>
                 <w:rPr>
                   <w:rStyle w:val="a7"/>
@@ -5384,7 +4781,7 @@
               </w:rPr>
               <w:t xml:space="preserve">Информацию по моим компетенциям и биографии, в том числе, удобно смотреть тут - </w:t>
             </w:r>
-            <w:hyperlink r:id="rId27" w:history="1">
+            <w:hyperlink r:id="rId28" w:history="1">
               <w:r>
                 <w:rPr>
                   <w:rStyle w:val="a7"/>
@@ -5482,7 +4879,6 @@
               </w:rPr>
               <w:t xml:space="preserve">Основатель </w:t>
             </w:r>
-            <w:proofErr w:type="spellStart"/>
             <w:r>
               <w:rPr>
                 <w:b/>
@@ -5490,7 +4886,6 @@
               </w:rPr>
               <w:t>ScrumTrek</w:t>
             </w:r>
-            <w:proofErr w:type="spellEnd"/>
             <w:r>
               <w:rPr>
                 <w:b/>
@@ -5514,7 +4909,6 @@
               </w:rPr>
               <w:t xml:space="preserve">-коуч, основатель </w:t>
             </w:r>
-            <w:proofErr w:type="spellStart"/>
             <w:r>
               <w:rPr>
                 <w:b/>
@@ -5522,33 +4916,18 @@
               </w:rPr>
               <w:t>LeanDS</w:t>
             </w:r>
-            <w:proofErr w:type="spellEnd"/>
-          </w:p>
-          <w:p>
-            <w:pPr>
-              <w:rPr>
-                <w:lang w:val="ru-RU"/>
-              </w:rPr>
-            </w:pPr>
-            <w:r>
-              <w:rPr>
-                <w:lang w:val="ru-RU"/>
-              </w:rPr>
-              <w:t xml:space="preserve">Асхат </w:t>
-            </w:r>
-            <w:proofErr w:type="spellStart"/>
-            <w:r>
-              <w:rPr>
-                <w:lang w:val="ru-RU"/>
-              </w:rPr>
-              <w:t>Уразбаев</w:t>
-            </w:r>
-            <w:proofErr w:type="spellEnd"/>
-            <w:r>
-              <w:rPr>
-                <w:lang w:val="ru-RU"/>
-              </w:rPr>
-              <w:t xml:space="preserve"> (</w:t>
+          </w:p>
+          <w:p>
+            <w:pPr>
+              <w:rPr>
+                <w:lang w:val="ru-RU"/>
+              </w:rPr>
+            </w:pPr>
+            <w:r>
+              <w:rPr>
+                <w:lang w:val="ru-RU"/>
+              </w:rPr>
+              <w:t>Асхат Уразбаев (</w:t>
             </w:r>
             <w:r>
               <w:t>https</w:t>
@@ -5568,11 +4947,9 @@
               </w:rPr>
               <w:t>.</w:t>
             </w:r>
-            <w:proofErr w:type="spellStart"/>
             <w:r>
               <w:t>facebook</w:t>
             </w:r>
-            <w:proofErr w:type="spellEnd"/>
             <w:r>
               <w:rPr>
                 <w:lang w:val="ru-RU"/>
@@ -5588,22 +4965,18 @@
               </w:rPr>
               <w:t>/</w:t>
             </w:r>
-            <w:proofErr w:type="spellStart"/>
             <w:r>
               <w:t>askhat</w:t>
             </w:r>
-            <w:proofErr w:type="spellEnd"/>
             <w:r>
               <w:rPr>
                 <w:lang w:val="ru-RU"/>
               </w:rPr>
               <w:t>.</w:t>
             </w:r>
-            <w:proofErr w:type="spellStart"/>
             <w:r>
               <w:t>urazbaev</w:t>
             </w:r>
-            <w:proofErr w:type="spellEnd"/>
             <w:r>
               <w:rPr>
                 <w:lang w:val="ru-RU"/>
@@ -5619,11 +4992,9 @@
               </w:rPr>
               <w:t xml:space="preserve"> лучше: @</w:t>
             </w:r>
-            <w:proofErr w:type="spellStart"/>
             <w:r>
               <w:t>askhatu</w:t>
             </w:r>
-            <w:proofErr w:type="spellEnd"/>
             <w:r>
               <w:rPr>
                 <w:lang w:val="ru-RU"/>
@@ -5658,21 +5029,7 @@
               <w:rPr>
                 <w:lang w:val="ru-RU"/>
               </w:rPr>
-              <w:t xml:space="preserve">Вадим </w:t>
-            </w:r>
-            <w:proofErr w:type="spellStart"/>
-            <w:r>
-              <w:rPr>
-                <w:lang w:val="ru-RU"/>
-              </w:rPr>
-              <w:t>Малыч</w:t>
-            </w:r>
-            <w:proofErr w:type="spellEnd"/>
-            <w:r>
-              <w:rPr>
-                <w:lang w:val="ru-RU"/>
-              </w:rPr>
-              <w:t xml:space="preserve"> (Заместитель директора по образовательным проектам</w:t>
+              <w:t>Вадим Малыч (Заместитель директора по образовательным проектам</w:t>
             </w:r>
             <w:r>
               <w:rPr>

</xml_diff>